<commit_message>
added decision tree to  doc and modified strings in the notebook
</commit_message>
<xml_diff>
--- a/Lol_Document.docx
+++ b/Lol_Document.docx
@@ -19,7 +19,7 @@
                   <wp:posOffset>-716280</wp:posOffset>
                 </wp:positionH>
                 <wp:positionV relativeFrom="paragraph">
-                  <wp:posOffset>492760</wp:posOffset>
+                  <wp:posOffset>683260</wp:posOffset>
                 </wp:positionV>
                 <wp:extent cx="2282190" cy="1075055"/>
                 <wp:effectExtent l="0" t="0" r="12700" b="13970"/>
@@ -64,6 +64,7 @@
                             </w:pPr>
                             <w:r>
                               <w:rPr>
+                                <w:color w:val="000000"/>
                                 <w:lang w:val="en-US"/>
                               </w:rPr>
                               <w:t>Machine intelligence CMP402B</w:t>
@@ -78,6 +79,7 @@
                             </w:pPr>
                             <w:r>
                               <w:rPr>
+                                <w:color w:val="000000"/>
                                 <w:lang w:val="en-US"/>
                               </w:rPr>
                               <w:t>Faculty of engineering</w:t>
@@ -93,6 +95,7 @@
                             </w:pPr>
                             <w:r>
                               <w:rPr>
+                                <w:color w:val="000000"/>
                                 <w:lang w:val="en-US"/>
                               </w:rPr>
                               <w:t>Cairo University</w:t>
@@ -117,7 +120,7 @@
           </mc:Choice>
           <mc:Fallback>
             <w:pict>
-              <v:rect id="shape_0" ID="Text Box 2" fillcolor="white" stroked="t" style="position:absolute;margin-left:-56.4pt;margin-top:38.8pt;width:179.6pt;height:84.55pt;mso-position-horizontal-relative:margin" wp14:anchorId="37DE15DD">
+              <v:rect id="shape_0" ID="Text Box 2" fillcolor="white" stroked="t" style="position:absolute;margin-left:-56.4pt;margin-top:53.8pt;width:179.6pt;height:84.55pt;mso-position-horizontal-relative:margin" wp14:anchorId="37DE15DD">
                 <w10:wrap type="square"/>
                 <v:fill o:detectmouseclick="t" type="solid" color2="black"/>
                 <v:stroke color="white" weight="9360" joinstyle="miter" endcap="flat"/>
@@ -132,6 +135,7 @@
                       </w:pPr>
                       <w:r>
                         <w:rPr>
+                          <w:color w:val="000000"/>
                           <w:lang w:val="en-US"/>
                         </w:rPr>
                         <w:t>Machine intelligence CMP402B</w:t>
@@ -146,6 +150,7 @@
                       </w:pPr>
                       <w:r>
                         <w:rPr>
+                          <w:color w:val="000000"/>
                           <w:lang w:val="en-US"/>
                         </w:rPr>
                         <w:t>Faculty of engineering</w:t>
@@ -161,6 +166,7 @@
                       </w:pPr>
                       <w:r>
                         <w:rPr>
+                          <w:color w:val="000000"/>
                           <w:lang w:val="en-US"/>
                         </w:rPr>
                         <w:t>Cairo University</w:t>
@@ -426,15 +432,15 @@
         <w:tblLook w:val="04a0" w:noHBand="0" w:noVBand="1" w:firstColumn="1" w:lastRow="0" w:lastColumn="0" w:firstRow="1"/>
       </w:tblPr>
       <w:tblGrid>
-        <w:gridCol w:w="6654"/>
+        <w:gridCol w:w="6653"/>
         <w:gridCol w:w="1080"/>
-        <w:gridCol w:w="1282"/>
+        <w:gridCol w:w="1283"/>
       </w:tblGrid>
       <w:tr>
         <w:trPr/>
         <w:tc>
           <w:tcPr>
-            <w:tcW w:w="6654" w:type="dxa"/>
+            <w:tcW w:w="6653" w:type="dxa"/>
             <w:tcBorders/>
           </w:tcPr>
           <w:p>
@@ -486,7 +492,7 @@
         </w:tc>
         <w:tc>
           <w:tcPr>
-            <w:tcW w:w="1282" w:type="dxa"/>
+            <w:tcW w:w="1283" w:type="dxa"/>
             <w:tcBorders/>
           </w:tcPr>
           <w:p>
@@ -517,7 +523,7 @@
         </w:trPr>
         <w:tc>
           <w:tcPr>
-            <w:tcW w:w="6654" w:type="dxa"/>
+            <w:tcW w:w="6653" w:type="dxa"/>
             <w:tcBorders/>
           </w:tcPr>
           <w:p>
@@ -569,7 +575,7 @@
         </w:tc>
         <w:tc>
           <w:tcPr>
-            <w:tcW w:w="1282" w:type="dxa"/>
+            <w:tcW w:w="1283" w:type="dxa"/>
             <w:tcBorders/>
           </w:tcPr>
           <w:p>
@@ -598,7 +604,7 @@
         <w:trPr/>
         <w:tc>
           <w:tcPr>
-            <w:tcW w:w="6654" w:type="dxa"/>
+            <w:tcW w:w="6653" w:type="dxa"/>
             <w:tcBorders/>
           </w:tcPr>
           <w:p>
@@ -650,7 +656,7 @@
         </w:tc>
         <w:tc>
           <w:tcPr>
-            <w:tcW w:w="1282" w:type="dxa"/>
+            <w:tcW w:w="1283" w:type="dxa"/>
             <w:tcBorders/>
           </w:tcPr>
           <w:p>
@@ -679,7 +685,7 @@
         <w:trPr/>
         <w:tc>
           <w:tcPr>
-            <w:tcW w:w="6654" w:type="dxa"/>
+            <w:tcW w:w="6653" w:type="dxa"/>
             <w:tcBorders/>
           </w:tcPr>
           <w:p>
@@ -731,7 +737,7 @@
         </w:tc>
         <w:tc>
           <w:tcPr>
-            <w:tcW w:w="1282" w:type="dxa"/>
+            <w:tcW w:w="1283" w:type="dxa"/>
             <w:tcBorders/>
           </w:tcPr>
           <w:p>
@@ -760,7 +766,7 @@
         <w:trPr/>
         <w:tc>
           <w:tcPr>
-            <w:tcW w:w="6654" w:type="dxa"/>
+            <w:tcW w:w="6653" w:type="dxa"/>
             <w:tcBorders/>
           </w:tcPr>
           <w:p>
@@ -812,7 +818,7 @@
         </w:tc>
         <w:tc>
           <w:tcPr>
-            <w:tcW w:w="1282" w:type="dxa"/>
+            <w:tcW w:w="1283" w:type="dxa"/>
             <w:tcBorders/>
           </w:tcPr>
           <w:p>
@@ -909,25 +915,312 @@
           <w:szCs w:val="56"/>
           <w:lang w:val="en-US"/>
         </w:rPr>
-        <w:t>Problems</w:t>
-      </w:r>
-    </w:p>
-    <w:p>
-      <w:pPr>
-        <w:pStyle w:val="Normal"/>
+        <w:t>Team Member Contributions</w:t>
+      </w:r>
+    </w:p>
+    <w:p>
+      <w:pPr>
+        <w:pStyle w:val="Normal"/>
+        <w:tabs>
+          <w:tab w:val="clear" w:pos="720"/>
+          <w:tab w:val="left" w:pos="1020" w:leader="none"/>
+          <w:tab w:val="left" w:pos="3920" w:leader="none"/>
+        </w:tabs>
+        <w:jc w:val="center"/>
+        <w:rPr>
+          <w:rFonts w:ascii="Times New Roman" w:hAnsi="Times New Roman" w:cs="Times New Roman" w:asciiTheme="majorBidi" w:cstheme="majorBidi" w:hAnsiTheme="majorBidi"/>
+          <w:color w:val="2F5496" w:themeColor="accent1" w:themeShade="bf"/>
+          <w:sz w:val="56"/>
+          <w:szCs w:val="56"/>
+        </w:rPr>
+      </w:pPr>
+      <w:r>
+        <w:rPr/>
+      </w:r>
+    </w:p>
+    <w:p>
+      <w:pPr>
+        <w:pStyle w:val="Normal"/>
+        <w:tabs>
+          <w:tab w:val="clear" w:pos="720"/>
+          <w:tab w:val="left" w:pos="1020" w:leader="none"/>
+          <w:tab w:val="left" w:pos="3920" w:leader="none"/>
+        </w:tabs>
+        <w:jc w:val="center"/>
+        <w:rPr>
+          <w:rFonts w:ascii="Times New Roman" w:hAnsi="Times New Roman" w:cs="Times New Roman" w:asciiTheme="majorBidi" w:cstheme="majorBidi" w:hAnsiTheme="majorBidi"/>
+          <w:color w:val="2F5496" w:themeColor="accent1" w:themeShade="bf"/>
+          <w:sz w:val="56"/>
+          <w:szCs w:val="56"/>
+        </w:rPr>
+      </w:pPr>
+      <w:r>
+        <w:rPr/>
+      </w:r>
+    </w:p>
+    <w:p>
+      <w:pPr>
+        <w:pStyle w:val="Normal"/>
+        <w:tabs>
+          <w:tab w:val="clear" w:pos="720"/>
+          <w:tab w:val="left" w:pos="1020" w:leader="none"/>
+          <w:tab w:val="left" w:pos="3920" w:leader="none"/>
+        </w:tabs>
+        <w:jc w:val="both"/>
+        <w:rPr>
+          <w:color w:val="111111"/>
+        </w:rPr>
+      </w:pPr>
+      <w:r>
+        <w:rPr>
+          <w:rFonts w:cs="Times New Roman" w:ascii="Times New Roman" w:hAnsi="Times New Roman" w:asciiTheme="majorBidi" w:cstheme="majorBidi" w:hAnsiTheme="majorBidi"/>
+          <w:color w:val="111111"/>
+          <w:sz w:val="40"/>
+          <w:szCs w:val="40"/>
+          <w:lang w:val="en-US"/>
+        </w:rPr>
+        <w:t xml:space="preserve">1- </w:t>
+      </w:r>
+      <w:r>
+        <w:rPr>
+          <w:rFonts w:cs="Times New Roman" w:ascii="Times New Roman" w:hAnsi="Times New Roman" w:asciiTheme="majorBidi" w:cstheme="majorBidi" w:hAnsiTheme="majorBidi"/>
+          <w:color w:val="111111"/>
+          <w:sz w:val="40"/>
+          <w:szCs w:val="40"/>
+          <w:lang w:val="en-US"/>
+        </w:rPr>
+        <w:t>Islam Ahmed</w:t>
+      </w:r>
+    </w:p>
+    <w:p>
+      <w:pPr>
+        <w:pStyle w:val="Normal"/>
+        <w:tabs>
+          <w:tab w:val="clear" w:pos="720"/>
+          <w:tab w:val="left" w:pos="1020" w:leader="none"/>
+          <w:tab w:val="left" w:pos="3920" w:leader="none"/>
+        </w:tabs>
         <w:jc w:val="both"/>
         <w:rPr>
           <w:rFonts w:ascii="Times New Roman" w:hAnsi="Times New Roman" w:cs="Times New Roman" w:asciiTheme="majorBidi" w:cstheme="majorBidi" w:hAnsiTheme="majorBidi"/>
           <w:sz w:val="40"/>
           <w:szCs w:val="40"/>
-        </w:rPr>
-      </w:pPr>
-      <w:r>
-        <w:rPr>
-          <w:rFonts w:cs="Times New Roman" w:cstheme="majorBidi" w:ascii="Times New Roman" w:hAnsi="Times New Roman"/>
+          <w:lang w:val="en-US"/>
+        </w:rPr>
+      </w:pPr>
+      <w:r>
+        <w:rPr>
+          <w:color w:val="111111"/>
+        </w:rPr>
+      </w:r>
+    </w:p>
+    <w:p>
+      <w:pPr>
+        <w:pStyle w:val="Normal"/>
+        <w:tabs>
+          <w:tab w:val="clear" w:pos="720"/>
+          <w:tab w:val="left" w:pos="1020" w:leader="none"/>
+          <w:tab w:val="left" w:pos="3920" w:leader="none"/>
+        </w:tabs>
+        <w:jc w:val="both"/>
+        <w:rPr>
+          <w:color w:val="111111"/>
+        </w:rPr>
+      </w:pPr>
+      <w:r>
+        <w:rPr>
+          <w:rFonts w:cs="Times New Roman" w:ascii="Times New Roman" w:hAnsi="Times New Roman" w:asciiTheme="majorBidi" w:cstheme="majorBidi" w:hAnsiTheme="majorBidi"/>
+          <w:color w:val="111111"/>
           <w:sz w:val="40"/>
           <w:szCs w:val="40"/>
-        </w:rPr>
+          <w:lang w:val="en-US"/>
+        </w:rPr>
+        <w:t>2- Mohammed Ibrahim</w:t>
+      </w:r>
+    </w:p>
+    <w:p>
+      <w:pPr>
+        <w:pStyle w:val="Normal"/>
+        <w:tabs>
+          <w:tab w:val="clear" w:pos="720"/>
+          <w:tab w:val="left" w:pos="1020" w:leader="none"/>
+          <w:tab w:val="left" w:pos="3920" w:leader="none"/>
+        </w:tabs>
+        <w:jc w:val="both"/>
+        <w:rPr>
+          <w:rFonts w:ascii="Times New Roman" w:hAnsi="Times New Roman" w:cs="Times New Roman" w:asciiTheme="majorBidi" w:cstheme="majorBidi" w:hAnsiTheme="majorBidi"/>
+          <w:sz w:val="40"/>
+          <w:szCs w:val="40"/>
+          <w:lang w:val="en-US"/>
+        </w:rPr>
+      </w:pPr>
+      <w:r>
+        <w:rPr>
+          <w:color w:val="111111"/>
+        </w:rPr>
+      </w:r>
+    </w:p>
+    <w:p>
+      <w:pPr>
+        <w:pStyle w:val="Normal"/>
+        <w:tabs>
+          <w:tab w:val="clear" w:pos="720"/>
+          <w:tab w:val="left" w:pos="1020" w:leader="none"/>
+          <w:tab w:val="left" w:pos="3920" w:leader="none"/>
+        </w:tabs>
+        <w:jc w:val="both"/>
+        <w:rPr>
+          <w:color w:val="111111"/>
+        </w:rPr>
+      </w:pPr>
+      <w:r>
+        <w:rPr>
+          <w:rFonts w:cs="Times New Roman" w:ascii="Times New Roman" w:hAnsi="Times New Roman" w:asciiTheme="majorBidi" w:cstheme="majorBidi" w:hAnsiTheme="majorBidi"/>
+          <w:color w:val="111111"/>
+          <w:sz w:val="40"/>
+          <w:szCs w:val="40"/>
+          <w:lang w:val="en-US"/>
+        </w:rPr>
+        <w:t>3- Omar Tarek</w:t>
+      </w:r>
+    </w:p>
+    <w:p>
+      <w:pPr>
+        <w:pStyle w:val="Normal"/>
+        <w:tabs>
+          <w:tab w:val="clear" w:pos="720"/>
+          <w:tab w:val="left" w:pos="1020" w:leader="none"/>
+          <w:tab w:val="left" w:pos="3920" w:leader="none"/>
+        </w:tabs>
+        <w:jc w:val="both"/>
+        <w:rPr>
+          <w:rFonts w:ascii="Times New Roman" w:hAnsi="Times New Roman" w:cs="Times New Roman" w:asciiTheme="majorBidi" w:cstheme="majorBidi" w:hAnsiTheme="majorBidi"/>
+          <w:sz w:val="40"/>
+          <w:szCs w:val="40"/>
+          <w:lang w:val="en-US"/>
+        </w:rPr>
+      </w:pPr>
+      <w:r>
+        <w:rPr>
+          <w:color w:val="111111"/>
+        </w:rPr>
+      </w:r>
+    </w:p>
+    <w:p>
+      <w:pPr>
+        <w:pStyle w:val="Normal"/>
+        <w:tabs>
+          <w:tab w:val="clear" w:pos="720"/>
+          <w:tab w:val="left" w:pos="1020" w:leader="none"/>
+          <w:tab w:val="left" w:pos="3920" w:leader="none"/>
+        </w:tabs>
+        <w:jc w:val="both"/>
+        <w:rPr>
+          <w:color w:val="111111"/>
+        </w:rPr>
+      </w:pPr>
+      <w:r>
+        <w:rPr>
+          <w:rFonts w:cs="Times New Roman" w:ascii="Times New Roman" w:hAnsi="Times New Roman" w:asciiTheme="majorBidi" w:cstheme="majorBidi" w:hAnsiTheme="majorBidi"/>
+          <w:color w:val="111111"/>
+          <w:sz w:val="40"/>
+          <w:szCs w:val="40"/>
+          <w:lang w:val="en-US"/>
+        </w:rPr>
+        <w:t>4- Mohamed AbuBakr</w:t>
+      </w:r>
+    </w:p>
+    <w:p>
+      <w:pPr>
+        <w:pStyle w:val="Normal"/>
+        <w:tabs>
+          <w:tab w:val="clear" w:pos="720"/>
+          <w:tab w:val="left" w:pos="1020" w:leader="none"/>
+          <w:tab w:val="left" w:pos="3920" w:leader="none"/>
+        </w:tabs>
+        <w:jc w:val="both"/>
+        <w:rPr>
+          <w:rFonts w:ascii="Times New Roman" w:hAnsi="Times New Roman" w:cs="Times New Roman" w:asciiTheme="majorBidi" w:cstheme="majorBidi" w:hAnsiTheme="majorBidi"/>
+          <w:sz w:val="40"/>
+          <w:szCs w:val="40"/>
+          <w:lang w:val="en-US"/>
+        </w:rPr>
+      </w:pPr>
+      <w:r>
+        <w:rPr>
+          <w:color w:val="111111"/>
+        </w:rPr>
+      </w:r>
+    </w:p>
+    <w:p>
+      <w:pPr>
+        <w:pStyle w:val="Normal"/>
+        <w:tabs>
+          <w:tab w:val="clear" w:pos="720"/>
+          <w:tab w:val="left" w:pos="1020" w:leader="none"/>
+          <w:tab w:val="left" w:pos="3920" w:leader="none"/>
+        </w:tabs>
+        <w:jc w:val="both"/>
+        <w:rPr>
+          <w:rFonts w:ascii="Times New Roman" w:hAnsi="Times New Roman" w:cs="Times New Roman" w:asciiTheme="majorBidi" w:cstheme="majorBidi" w:hAnsiTheme="majorBidi"/>
+          <w:sz w:val="40"/>
+          <w:szCs w:val="40"/>
+          <w:lang w:val="en-US"/>
+        </w:rPr>
+      </w:pPr>
+      <w:r>
+        <w:rPr>
+          <w:color w:val="111111"/>
+        </w:rPr>
+      </w:r>
+    </w:p>
+    <w:p>
+      <w:pPr>
+        <w:pStyle w:val="Normal"/>
+        <w:tabs>
+          <w:tab w:val="clear" w:pos="720"/>
+          <w:tab w:val="left" w:pos="1020" w:leader="none"/>
+          <w:tab w:val="left" w:pos="3920" w:leader="none"/>
+        </w:tabs>
+        <w:jc w:val="both"/>
+        <w:rPr>
+          <w:rFonts w:ascii="Times New Roman" w:hAnsi="Times New Roman" w:cs="Times New Roman" w:asciiTheme="majorBidi" w:cstheme="majorBidi" w:hAnsiTheme="majorBidi"/>
+          <w:sz w:val="40"/>
+          <w:szCs w:val="40"/>
+          <w:lang w:val="en-US"/>
+        </w:rPr>
+      </w:pPr>
+      <w:r>
+        <w:rPr>
+          <w:color w:val="111111"/>
+        </w:rPr>
+      </w:r>
+    </w:p>
+    <w:p>
+      <w:pPr>
+        <w:pStyle w:val="Normal"/>
+        <w:tabs>
+          <w:tab w:val="clear" w:pos="720"/>
+          <w:tab w:val="left" w:pos="1020" w:leader="none"/>
+          <w:tab w:val="left" w:pos="3920" w:leader="none"/>
+        </w:tabs>
+        <w:jc w:val="center"/>
+        <w:rPr>
+          <w:rFonts w:ascii="Times New Roman" w:hAnsi="Times New Roman" w:cs="Times New Roman" w:asciiTheme="majorBidi" w:cstheme="majorBidi" w:hAnsiTheme="majorBidi"/>
+          <w:color w:val="2F5496" w:themeColor="accent1" w:themeShade="bf"/>
+          <w:sz w:val="56"/>
+          <w:szCs w:val="56"/>
+        </w:rPr>
+      </w:pPr>
+      <w:r>
+        <w:rPr>
+          <w:rFonts w:cs="Times New Roman" w:ascii="Times New Roman" w:hAnsi="Times New Roman" w:asciiTheme="majorBidi" w:cstheme="majorBidi" w:hAnsiTheme="majorBidi"/>
+          <w:color w:val="2F5496" w:themeColor="accent1" w:themeShade="bf"/>
+          <w:sz w:val="56"/>
+          <w:szCs w:val="56"/>
+          <w:lang w:val="en-US"/>
+        </w:rPr>
+        <w:t>Problem</w:t>
       </w:r>
     </w:p>
     <w:p>
@@ -946,7 +1239,7 @@
           <w:sz w:val="40"/>
           <w:szCs w:val="40"/>
         </w:rPr>
-        <w:t>1- League of legends</w:t>
+        <w:t>League of legends</w:t>
       </w:r>
     </w:p>
     <w:p>
@@ -1062,10 +1355,66 @@
       </w:pPr>
       <w:r>
         <w:rPr>
+          <w:rFonts w:cs="Calibri" w:cstheme="minorHAnsi"/>
+          <w:sz w:val="32"/>
+          <w:szCs w:val="32"/>
+          <w:u w:val="none"/>
+        </w:rPr>
+      </w:r>
+    </w:p>
+    <w:p>
+      <w:pPr>
+        <w:pStyle w:val="Normal"/>
+        <w:jc w:val="both"/>
+        <w:rPr>
+          <w:rStyle w:val="InternetLink"/>
+          <w:rFonts w:ascii="Times New Roman" w:hAnsi="Times New Roman" w:cs="Times New Roman"/>
+          <w:sz w:val="32"/>
+          <w:szCs w:val="32"/>
+        </w:rPr>
+      </w:pPr>
+      <w:r>
+        <w:rPr/>
+      </w:r>
+    </w:p>
+    <w:p>
+      <w:pPr>
+        <w:pStyle w:val="Normal"/>
+        <w:jc w:val="both"/>
+        <w:rPr>
+          <w:rFonts w:ascii="Times New Roman" w:hAnsi="Times New Roman" w:cs="Times New Roman" w:asciiTheme="majorBidi" w:cstheme="majorBidi" w:hAnsiTheme="majorBidi"/>
+          <w:sz w:val="32"/>
+          <w:szCs w:val="32"/>
+        </w:rPr>
+      </w:pPr>
+      <w:r>
+        <w:rPr>
+          <w:rFonts w:cs="Times New Roman" w:ascii="Times New Roman" w:hAnsi="Times New Roman" w:asciiTheme="majorBidi" w:cstheme="majorBidi" w:hAnsiTheme="majorBidi"/>
+          <w:sz w:val="40"/>
+          <w:szCs w:val="40"/>
+        </w:rPr>
+        <w:t>League of legends</w:t>
+      </w:r>
+    </w:p>
+    <w:p>
+      <w:pPr>
+        <w:pStyle w:val="Normal"/>
+        <w:ind w:firstLine="720"/>
+        <w:jc w:val="both"/>
+        <w:rPr>
+          <w:rFonts w:ascii="Times New Roman" w:hAnsi="Times New Roman" w:cs="Times New Roman"/>
+          <w:sz w:val="32"/>
+          <w:szCs w:val="32"/>
+        </w:rPr>
+      </w:pPr>
+      <w:r>
+        <w:rPr>
+          <w:rStyle w:val="InternetLink"/>
           <w:rFonts w:cs="Times New Roman" w:ascii="Times New Roman" w:hAnsi="Times New Roman"/>
           <w:sz w:val="32"/>
           <w:szCs w:val="32"/>
         </w:rPr>
+        <w:t>League of Legends is a MOBA (multiplayer online battle arena)</w:t>
       </w:r>
     </w:p>
     <w:p>
@@ -1210,8 +1559,2667 @@
         <w:rPr/>
       </w:r>
     </w:p>
+    <w:p>
+      <w:pPr>
+        <w:pStyle w:val="Normal"/>
+        <w:tabs>
+          <w:tab w:val="clear" w:pos="720"/>
+          <w:tab w:val="left" w:pos="1020" w:leader="none"/>
+          <w:tab w:val="left" w:pos="3920" w:leader="none"/>
+        </w:tabs>
+        <w:jc w:val="center"/>
+        <w:rPr/>
+      </w:pPr>
+      <w:r>
+        <w:rPr>
+          <w:rFonts w:eastAsia="Calibri" w:cs="Times New Roman" w:ascii="Times New Roman" w:hAnsi="Times New Roman" w:asciiTheme="majorBidi" w:cstheme="majorBidi" w:hAnsiTheme="majorBidi"/>
+          <w:color w:val="2F5496" w:themeColor="accent1" w:themeShade="bf"/>
+          <w:kern w:val="0"/>
+          <w:sz w:val="56"/>
+          <w:szCs w:val="56"/>
+          <w:lang w:val="en-US" w:eastAsia="en-US" w:bidi="ar-SA"/>
+        </w:rPr>
+        <w:t>Experiment Setup</w:t>
+      </w:r>
+    </w:p>
+    <w:p>
+      <w:pPr>
+        <w:pStyle w:val="Normal"/>
+        <w:tabs>
+          <w:tab w:val="clear" w:pos="720"/>
+          <w:tab w:val="left" w:pos="1020" w:leader="none"/>
+          <w:tab w:val="left" w:pos="3920" w:leader="none"/>
+        </w:tabs>
+        <w:jc w:val="center"/>
+        <w:rPr/>
+      </w:pPr>
+      <w:r>
+        <w:rPr/>
+        <w:t xml:space="preserve">    </w:t>
+      </w:r>
+    </w:p>
+    <w:p>
+      <w:pPr>
+        <w:pStyle w:val="Normal"/>
+        <w:jc w:val="both"/>
+        <w:rPr>
+          <w:rFonts w:ascii="Times New Roman" w:hAnsi="Times New Roman" w:cs="Times New Roman"/>
+          <w:sz w:val="32"/>
+          <w:szCs w:val="32"/>
+        </w:rPr>
+      </w:pPr>
+      <w:r>
+        <w:rPr>
+          <w:rFonts w:cs="Times New Roman" w:cstheme="majorBidi" w:ascii="Times New Roman" w:hAnsi="Times New Roman"/>
+          <w:sz w:val="48"/>
+          <w:szCs w:val="48"/>
+        </w:rPr>
+        <w:t>Preparing the Data</w:t>
+      </w:r>
+      <w:r>
+        <w:rPr>
+          <w:rFonts w:cs="Times New Roman" w:cstheme="majorBidi" w:ascii="Times New Roman" w:hAnsi="Times New Roman"/>
+          <w:sz w:val="32"/>
+          <w:szCs w:val="32"/>
+        </w:rPr>
+        <w:t xml:space="preserve"> </w:t>
+      </w:r>
+    </w:p>
+    <w:p>
+      <w:pPr>
+        <w:pStyle w:val="Normal"/>
+        <w:jc w:val="both"/>
+        <w:rPr>
+          <w:rFonts w:ascii="Times New Roman" w:hAnsi="Times New Roman" w:cs="Times New Roman"/>
+          <w:sz w:val="32"/>
+          <w:szCs w:val="32"/>
+        </w:rPr>
+      </w:pPr>
+      <w:r>
+        <w:rPr>
+          <w:rFonts w:cs="Times New Roman" w:cstheme="majorBidi" w:ascii="Times New Roman" w:hAnsi="Times New Roman"/>
+          <w:sz w:val="32"/>
+          <w:szCs w:val="32"/>
+        </w:rPr>
+        <w:t xml:space="preserve">we began by splitting the data into 80% for training and validation and 20% for final testing of the models </w:t>
+      </w:r>
+      <w:r>
+        <w:rPr>
+          <w:rFonts w:cs="Times New Roman" w:cstheme="majorBidi" w:ascii="Times New Roman" w:hAnsi="Times New Roman"/>
+          <w:sz w:val="32"/>
+          <w:szCs w:val="32"/>
+        </w:rPr>
+        <w:t>and each of the train.csv and test.csv files were placed in separate folders named  train and test consecutively</w:t>
+      </w:r>
+      <w:r>
+        <w:rPr>
+          <w:rFonts w:cs="Times New Roman" w:cstheme="majorBidi" w:ascii="Times New Roman" w:hAnsi="Times New Roman"/>
+          <w:sz w:val="32"/>
+          <w:szCs w:val="32"/>
+        </w:rPr>
+        <w:t>.</w:t>
+      </w:r>
+    </w:p>
+    <w:p>
+      <w:pPr>
+        <w:pStyle w:val="Normal"/>
+        <w:jc w:val="both"/>
+        <w:rPr>
+          <w:rFonts w:ascii="Times New Roman" w:hAnsi="Times New Roman" w:cs="Times New Roman"/>
+          <w:sz w:val="32"/>
+          <w:szCs w:val="32"/>
+        </w:rPr>
+      </w:pPr>
+      <w:r>
+        <w:rPr>
+          <w:rFonts w:cs="Times New Roman" w:cstheme="majorBidi" w:ascii="Times New Roman" w:hAnsi="Times New Roman"/>
+          <w:sz w:val="40"/>
+          <w:szCs w:val="40"/>
+        </w:rPr>
+      </w:r>
+    </w:p>
+    <w:p>
+      <w:pPr>
+        <w:pStyle w:val="Normal"/>
+        <w:jc w:val="both"/>
+        <w:rPr>
+          <w:rFonts w:ascii="Times New Roman" w:hAnsi="Times New Roman" w:cs="Times New Roman"/>
+          <w:sz w:val="32"/>
+          <w:szCs w:val="32"/>
+        </w:rPr>
+      </w:pPr>
+      <w:r>
+        <w:rPr>
+          <w:rFonts w:cs="Times New Roman" w:cstheme="majorBidi" w:ascii="Times New Roman" w:hAnsi="Times New Roman"/>
+          <w:sz w:val="40"/>
+          <w:szCs w:val="40"/>
+        </w:rPr>
+      </w:r>
+    </w:p>
+    <w:p>
+      <w:pPr>
+        <w:pStyle w:val="Normal"/>
+        <w:jc w:val="both"/>
+        <w:rPr>
+          <w:rFonts w:ascii="Times New Roman" w:hAnsi="Times New Roman" w:cs="Times New Roman"/>
+          <w:sz w:val="32"/>
+          <w:szCs w:val="32"/>
+        </w:rPr>
+      </w:pPr>
+      <w:r>
+        <w:rPr>
+          <w:rFonts w:cs="Times New Roman" w:cstheme="majorBidi" w:ascii="Times New Roman" w:hAnsi="Times New Roman"/>
+          <w:sz w:val="40"/>
+          <w:szCs w:val="40"/>
+        </w:rPr>
+      </w:r>
+    </w:p>
+    <w:p>
+      <w:pPr>
+        <w:pStyle w:val="Normal"/>
+        <w:jc w:val="both"/>
+        <w:rPr>
+          <w:rFonts w:ascii="Times New Roman" w:hAnsi="Times New Roman" w:cs="Times New Roman"/>
+          <w:sz w:val="32"/>
+          <w:szCs w:val="32"/>
+        </w:rPr>
+      </w:pPr>
+      <w:r>
+        <w:rPr>
+          <w:rFonts w:cs="Times New Roman" w:cstheme="majorBidi" w:ascii="Times New Roman" w:hAnsi="Times New Roman"/>
+          <w:sz w:val="40"/>
+          <w:szCs w:val="40"/>
+        </w:rPr>
+      </w:r>
+    </w:p>
+    <w:p>
+      <w:pPr>
+        <w:pStyle w:val="Normal"/>
+        <w:jc w:val="both"/>
+        <w:rPr>
+          <w:rFonts w:ascii="Times New Roman" w:hAnsi="Times New Roman" w:cs="Times New Roman"/>
+          <w:sz w:val="32"/>
+          <w:szCs w:val="32"/>
+        </w:rPr>
+      </w:pPr>
+      <w:r>
+        <w:rPr>
+          <w:rFonts w:eastAsia="Calibri" w:cs="Times New Roman" w:cstheme="majorBidi" w:ascii="Times New Roman" w:hAnsi="Times New Roman"/>
+          <w:color w:val="auto"/>
+          <w:kern w:val="0"/>
+          <w:sz w:val="48"/>
+          <w:szCs w:val="48"/>
+          <w:lang w:val="en-GB" w:eastAsia="en-US" w:bidi="ar-SA"/>
+        </w:rPr>
+        <w:t xml:space="preserve">Preprocessing </w:t>
+      </w:r>
+      <w:r>
+        <w:rPr>
+          <w:rFonts w:eastAsia="Calibri" w:cs="Times New Roman" w:cstheme="majorBidi" w:ascii="Times New Roman" w:hAnsi="Times New Roman"/>
+          <w:color w:val="auto"/>
+          <w:kern w:val="0"/>
+          <w:sz w:val="48"/>
+          <w:szCs w:val="48"/>
+          <w:lang w:val="en-GB" w:eastAsia="en-US" w:bidi="ar-SA"/>
+        </w:rPr>
+        <w:t>and Analysing</w:t>
+      </w:r>
+      <w:r>
+        <w:rPr>
+          <w:rFonts w:eastAsia="Calibri" w:cs="Times New Roman" w:cstheme="majorBidi" w:ascii="Times New Roman" w:hAnsi="Times New Roman"/>
+          <w:color w:val="auto"/>
+          <w:kern w:val="0"/>
+          <w:sz w:val="48"/>
+          <w:szCs w:val="48"/>
+          <w:lang w:val="en-GB" w:eastAsia="en-US" w:bidi="ar-SA"/>
+        </w:rPr>
+        <w:t xml:space="preserve"> the data</w:t>
+      </w:r>
+      <w:r>
+        <w:rPr>
+          <w:rFonts w:cs="Times New Roman" w:cstheme="majorBidi" w:ascii="Times New Roman" w:hAnsi="Times New Roman"/>
+          <w:sz w:val="32"/>
+          <w:szCs w:val="32"/>
+        </w:rPr>
+        <w:t xml:space="preserve"> </w:t>
+      </w:r>
+    </w:p>
+    <w:p>
+      <w:pPr>
+        <w:pStyle w:val="Normal"/>
+        <w:jc w:val="both"/>
+        <w:rPr>
+          <w:b/>
+          <w:b/>
+          <w:bCs/>
+          <w:sz w:val="40"/>
+          <w:szCs w:val="40"/>
+        </w:rPr>
+      </w:pPr>
+      <w:r>
+        <w:rPr>
+          <w:rFonts w:eastAsia="Calibri" w:cs="Times New Roman" w:ascii="Times New Roman" w:hAnsi="Times New Roman" w:asciiTheme="majorBidi" w:cstheme="majorBidi" w:hAnsiTheme="majorBidi"/>
+          <w:b/>
+          <w:bCs/>
+          <w:color w:val="auto"/>
+          <w:kern w:val="0"/>
+          <w:sz w:val="40"/>
+          <w:szCs w:val="40"/>
+          <w:lang w:val="en-GB" w:eastAsia="en-US" w:bidi="ar-SA"/>
+        </w:rPr>
+        <w:t xml:space="preserve">1. </w:t>
+      </w:r>
+      <w:r>
+        <w:rPr>
+          <w:rFonts w:eastAsia="Calibri" w:cs="Times New Roman" w:ascii="Times New Roman" w:hAnsi="Times New Roman" w:asciiTheme="majorBidi" w:cstheme="majorBidi" w:hAnsiTheme="majorBidi"/>
+          <w:b/>
+          <w:bCs/>
+          <w:color w:val="auto"/>
+          <w:kern w:val="0"/>
+          <w:sz w:val="40"/>
+          <w:szCs w:val="40"/>
+          <w:lang w:val="en-GB" w:eastAsia="en-US" w:bidi="ar-SA"/>
+        </w:rPr>
+        <w:t>removing correlated features</w:t>
+      </w:r>
+    </w:p>
+    <w:p>
+      <w:pPr>
+        <w:pStyle w:val="Normal"/>
+        <w:jc w:val="both"/>
+        <w:rPr/>
+      </w:pPr>
+      <w:r>
+        <w:rPr>
+          <w:rFonts w:eastAsia="Calibri" w:cs="Times New Roman" w:ascii="Times New Roman" w:hAnsi="Times New Roman" w:asciiTheme="majorBidi" w:cstheme="majorBidi" w:hAnsiTheme="majorBidi"/>
+          <w:color w:val="auto"/>
+          <w:kern w:val="0"/>
+          <w:sz w:val="32"/>
+          <w:szCs w:val="32"/>
+          <w:lang w:val="en-GB" w:eastAsia="en-US" w:bidi="ar-SA"/>
+        </w:rPr>
+        <w:t>I started by drawing the correlation matrix among the features of the data which are 40 features.</w:t>
+      </w:r>
+    </w:p>
+    <w:p>
+      <w:pPr>
+        <w:pStyle w:val="Normal"/>
+        <w:jc w:val="both"/>
+        <w:rPr/>
+      </w:pPr>
+      <w:r>
+        <w:rPr>
+          <w:rFonts w:eastAsia="Calibri" w:cs="Times New Roman" w:ascii="Times New Roman" w:hAnsi="Times New Roman" w:asciiTheme="majorBidi" w:cstheme="majorBidi" w:hAnsiTheme="majorBidi"/>
+          <w:color w:val="auto"/>
+          <w:kern w:val="0"/>
+          <w:sz w:val="32"/>
+          <w:szCs w:val="32"/>
+          <w:lang w:val="en-GB" w:eastAsia="en-US" w:bidi="ar-SA"/>
+        </w:rPr>
+        <w:t>From the correlation matrix I could see that some feature had very high correlation with almost all of the other features these I decided to remove to enhance the accuracy of the model by decreasing its complexity.</w:t>
+      </w:r>
+    </w:p>
+    <w:p>
+      <w:pPr>
+        <w:pStyle w:val="Normal"/>
+        <w:jc w:val="both"/>
+        <w:rPr>
+          <w:rFonts w:ascii="Times New Roman" w:hAnsi="Times New Roman" w:eastAsia="Calibri" w:cs="Times New Roman" w:asciiTheme="majorBidi" w:cstheme="majorBidi" w:hAnsiTheme="majorBidi"/>
+          <w:color w:val="auto"/>
+          <w:kern w:val="0"/>
+          <w:sz w:val="32"/>
+          <w:szCs w:val="32"/>
+          <w:lang w:val="en-GB" w:eastAsia="en-US" w:bidi="ar-SA"/>
+        </w:rPr>
+      </w:pPr>
+      <w:r>
+        <w:rPr/>
+      </w:r>
+    </w:p>
+    <w:p>
+      <w:pPr>
+        <w:pStyle w:val="Normal"/>
+        <w:jc w:val="both"/>
+        <w:rPr>
+          <w:rFonts w:ascii="Times New Roman" w:hAnsi="Times New Roman" w:eastAsia="Calibri" w:cs="Times New Roman" w:asciiTheme="majorBidi" w:cstheme="majorBidi" w:hAnsiTheme="majorBidi"/>
+          <w:color w:val="auto"/>
+          <w:kern w:val="0"/>
+          <w:sz w:val="32"/>
+          <w:szCs w:val="32"/>
+          <w:lang w:val="en-GB" w:eastAsia="en-US" w:bidi="ar-SA"/>
+        </w:rPr>
+      </w:pPr>
+      <w:r>
+        <w:rPr/>
+      </w:r>
+      <w:r>
+        <mc:AlternateContent>
+          <mc:Choice Requires="wps">
+            <w:drawing>
+              <wp:anchor behindDoc="0" distT="0" distB="0" distL="0" distR="0" simplePos="0" locked="0" layoutInCell="1" allowOverlap="1" relativeHeight="8">
+                <wp:simplePos x="0" y="0"/>
+                <wp:positionH relativeFrom="column">
+                  <wp:align>center</wp:align>
+                </wp:positionH>
+                <wp:positionV relativeFrom="paragraph">
+                  <wp:posOffset>635</wp:posOffset>
+                </wp:positionV>
+                <wp:extent cx="5532120" cy="5483860"/>
+                <wp:effectExtent l="0" t="0" r="0" b="0"/>
+                <wp:wrapTopAndBottom/>
+                <wp:docPr id="5" name="Frame3"/>
+                <a:graphic xmlns:a="http://schemas.openxmlformats.org/drawingml/2006/main">
+                  <a:graphicData uri="http://schemas.microsoft.com/office/word/2010/wordprocessingShape">
+                    <wps:wsp>
+                      <wps:cNvSpPr txBox="1"/>
+                      <wps:spPr>
+                        <a:xfrm>
+                          <a:off x="0" y="0"/>
+                          <a:ext cx="5532120" cy="5483860"/>
+                        </a:xfrm>
+                        <a:prstGeom prst="rect"/>
+                      </wps:spPr>
+                      <wps:txbx>
+                        <w:txbxContent>
+                          <w:p>
+                            <w:pPr>
+                              <w:pStyle w:val="Figure"/>
+                              <w:spacing w:before="120" w:after="120"/>
+                              <w:rPr/>
+                            </w:pPr>
+                            <w:r>
+                              <w:rPr/>
+                              <w:drawing>
+                                <wp:inline distT="0" distB="0" distL="0" distR="0">
+                                  <wp:extent cx="5365750" cy="5215890"/>
+                                  <wp:effectExtent l="0" t="0" r="0" b="0"/>
+                                  <wp:docPr id="6" name="Image2" descr=""/>
+                                  <wp:cNvGraphicFramePr>
+                                    <a:graphicFrameLocks xmlns:a="http://schemas.openxmlformats.org/drawingml/2006/main" noChangeAspect="1"/>
+                                  </wp:cNvGraphicFramePr>
+                                  <a:graphic xmlns:a="http://schemas.openxmlformats.org/drawingml/2006/main">
+                                    <a:graphicData uri="http://schemas.openxmlformats.org/drawingml/2006/picture">
+                                      <pic:pic xmlns:pic="http://schemas.openxmlformats.org/drawingml/2006/picture">
+                                        <pic:nvPicPr>
+                                          <pic:cNvPr id="6" name="Image2" descr=""/>
+                                          <pic:cNvPicPr>
+                                            <a:picLocks noChangeAspect="1" noChangeArrowheads="1"/>
+                                          </pic:cNvPicPr>
+                                        </pic:nvPicPr>
+                                        <pic:blipFill>
+                                          <a:blip r:embed="rId5"/>
+                                          <a:stretch>
+                                            <a:fillRect/>
+                                          </a:stretch>
+                                        </pic:blipFill>
+                                        <pic:spPr bwMode="auto">
+                                          <a:xfrm>
+                                            <a:off x="0" y="0"/>
+                                            <a:ext cx="5365750" cy="5215890"/>
+                                          </a:xfrm>
+                                          <a:prstGeom prst="rect">
+                                            <a:avLst/>
+                                          </a:prstGeom>
+                                        </pic:spPr>
+                                      </pic:pic>
+                                    </a:graphicData>
+                                  </a:graphic>
+                                </wp:inline>
+                              </w:drawing>
+                              <w:t xml:space="preserve">Figure </w:t>
+                            </w:r>
+                            <w:r>
+                              <w:rPr/>
+                              <w:fldChar w:fldCharType="begin"/>
+                            </w:r>
+                            <w:r>
+                              <w:rPr/>
+                              <w:instrText> SEQ Figure \* ARABIC </w:instrText>
+                            </w:r>
+                            <w:r>
+                              <w:rPr/>
+                              <w:fldChar w:fldCharType="separate"/>
+                            </w:r>
+                            <w:r>
+                              <w:rPr/>
+                              <w:t>1</w:t>
+                            </w:r>
+                            <w:r>
+                              <w:rPr/>
+                              <w:fldChar w:fldCharType="end"/>
+                            </w:r>
+                            <w:r>
+                              <w:rPr/>
+                              <w:t>: correlation matrix</w:t>
+                            </w:r>
+                          </w:p>
+                        </w:txbxContent>
+                      </wps:txbx>
+                      <wps:bodyPr anchor="t" lIns="0" tIns="0" rIns="0" bIns="0">
+                        <a:noAutofit/>
+                      </wps:bodyPr>
+                    </wps:wsp>
+                  </a:graphicData>
+                </a:graphic>
+              </wp:anchor>
+            </w:drawing>
+          </mc:Choice>
+          <mc:Fallback>
+            <w:pict>
+              <v:rect style="position:absolute;rotation:0;width:435.6pt;height:431.8pt;mso-wrap-distance-left:0pt;mso-wrap-distance-right:0pt;mso-wrap-distance-top:0pt;mso-wrap-distance-bottom:0pt;margin-top:0pt;mso-position-vertical:top;mso-position-vertical-relative:text;margin-left:7.85pt;mso-position-horizontal:center;mso-position-horizontal-relative:text">
+                <v:textbox inset="0in,0in,0in,0in">
+                  <w:txbxContent>
+                    <w:p>
+                      <w:pPr>
+                        <w:pStyle w:val="Figure"/>
+                        <w:spacing w:before="120" w:after="120"/>
+                        <w:rPr/>
+                      </w:pPr>
+                      <w:r>
+                        <w:rPr/>
+                        <w:drawing>
+                          <wp:inline distT="0" distB="0" distL="0" distR="0">
+                            <wp:extent cx="5365750" cy="5215890"/>
+                            <wp:effectExtent l="0" t="0" r="0" b="0"/>
+                            <wp:docPr id="7" name="Image2" descr=""/>
+                            <wp:cNvGraphicFramePr>
+                              <a:graphicFrameLocks xmlns:a="http://schemas.openxmlformats.org/drawingml/2006/main" noChangeAspect="1"/>
+                            </wp:cNvGraphicFramePr>
+                            <a:graphic xmlns:a="http://schemas.openxmlformats.org/drawingml/2006/main">
+                              <a:graphicData uri="http://schemas.openxmlformats.org/drawingml/2006/picture">
+                                <pic:pic xmlns:pic="http://schemas.openxmlformats.org/drawingml/2006/picture">
+                                  <pic:nvPicPr>
+                                    <pic:cNvPr id="7" name="Image2" descr=""/>
+                                    <pic:cNvPicPr>
+                                      <a:picLocks noChangeAspect="1" noChangeArrowheads="1"/>
+                                    </pic:cNvPicPr>
+                                  </pic:nvPicPr>
+                                  <pic:blipFill>
+                                    <a:blip r:embed="rId5"/>
+                                    <a:stretch>
+                                      <a:fillRect/>
+                                    </a:stretch>
+                                  </pic:blipFill>
+                                  <pic:spPr bwMode="auto">
+                                    <a:xfrm>
+                                      <a:off x="0" y="0"/>
+                                      <a:ext cx="5365750" cy="5215890"/>
+                                    </a:xfrm>
+                                    <a:prstGeom prst="rect">
+                                      <a:avLst/>
+                                    </a:prstGeom>
+                                  </pic:spPr>
+                                </pic:pic>
+                              </a:graphicData>
+                            </a:graphic>
+                          </wp:inline>
+                        </w:drawing>
+                        <w:t xml:space="preserve">Figure </w:t>
+                      </w:r>
+                      <w:r>
+                        <w:rPr/>
+                        <w:fldChar w:fldCharType="begin"/>
+                      </w:r>
+                      <w:r>
+                        <w:rPr/>
+                        <w:instrText> SEQ Figure \* ARABIC </w:instrText>
+                      </w:r>
+                      <w:r>
+                        <w:rPr/>
+                        <w:fldChar w:fldCharType="separate"/>
+                      </w:r>
+                      <w:r>
+                        <w:rPr/>
+                        <w:t>1</w:t>
+                      </w:r>
+                      <w:r>
+                        <w:rPr/>
+                        <w:fldChar w:fldCharType="end"/>
+                      </w:r>
+                      <w:r>
+                        <w:rPr/>
+                        <w:t>: correlation matrix</w:t>
+                      </w:r>
+                    </w:p>
+                  </w:txbxContent>
+                </v:textbox>
+                <w10:wrap type="topAndBottom"/>
+              </v:rect>
+            </w:pict>
+          </mc:Fallback>
+        </mc:AlternateContent>
+      </w:r>
+    </w:p>
+    <w:p>
+      <w:pPr>
+        <w:pStyle w:val="Normal"/>
+        <w:jc w:val="both"/>
+        <w:rPr/>
+      </w:pPr>
+      <w:r>
+        <w:rPr>
+          <w:rFonts w:eastAsia="Calibri" w:cs="Times New Roman" w:ascii="Times New Roman" w:hAnsi="Times New Roman" w:asciiTheme="majorBidi" w:cstheme="majorBidi" w:hAnsiTheme="majorBidi"/>
+          <w:b/>
+          <w:bCs/>
+          <w:color w:val="auto"/>
+          <w:kern w:val="0"/>
+          <w:sz w:val="40"/>
+          <w:szCs w:val="40"/>
+          <w:lang w:val="en-GB" w:eastAsia="en-US" w:bidi="ar-SA"/>
+        </w:rPr>
+        <w:t>2</w:t>
+      </w:r>
+      <w:r>
+        <w:rPr>
+          <w:rFonts w:eastAsia="Calibri" w:cs="Times New Roman" w:ascii="Times New Roman" w:hAnsi="Times New Roman" w:asciiTheme="majorBidi" w:cstheme="majorBidi" w:hAnsiTheme="majorBidi"/>
+          <w:b/>
+          <w:bCs/>
+          <w:color w:val="auto"/>
+          <w:kern w:val="0"/>
+          <w:sz w:val="40"/>
+          <w:szCs w:val="40"/>
+          <w:lang w:val="en-GB" w:eastAsia="en-US" w:bidi="ar-SA"/>
+        </w:rPr>
+        <w:t>. removing Outliers</w:t>
+      </w:r>
+    </w:p>
+    <w:p>
+      <w:pPr>
+        <w:pStyle w:val="Normal"/>
+        <w:jc w:val="both"/>
+        <w:rPr>
+          <w:rFonts w:ascii="Times New Roman" w:hAnsi="Times New Roman" w:eastAsia="Calibri" w:cs="Times New Roman" w:asciiTheme="majorBidi" w:cstheme="majorBidi" w:hAnsiTheme="majorBidi"/>
+          <w:color w:val="auto"/>
+          <w:kern w:val="0"/>
+          <w:sz w:val="32"/>
+          <w:szCs w:val="32"/>
+          <w:lang w:val="en-GB" w:eastAsia="en-US" w:bidi="ar-SA"/>
+        </w:rPr>
+      </w:pPr>
+      <w:r>
+        <w:rPr>
+          <w:rFonts w:eastAsia="Calibri" w:cs="Times New Roman" w:cstheme="majorBidi" w:ascii="Times New Roman" w:hAnsi="Times New Roman"/>
+          <w:color w:val="auto"/>
+          <w:kern w:val="0"/>
+          <w:sz w:val="32"/>
+          <w:szCs w:val="32"/>
+          <w:lang w:val="en-GB" w:eastAsia="en-US" w:bidi="ar-SA"/>
+        </w:rPr>
+        <w:t>TODO</w:t>
+      </w:r>
+    </w:p>
+    <w:p>
+      <w:pPr>
+        <w:pStyle w:val="Normal"/>
+        <w:jc w:val="both"/>
+        <w:rPr>
+          <w:rFonts w:ascii="Times New Roman" w:hAnsi="Times New Roman" w:eastAsia="Calibri" w:cs="Times New Roman" w:asciiTheme="majorBidi" w:cstheme="majorBidi" w:hAnsiTheme="majorBidi"/>
+          <w:color w:val="auto"/>
+          <w:kern w:val="0"/>
+          <w:sz w:val="32"/>
+          <w:szCs w:val="32"/>
+          <w:lang w:val="en-GB" w:eastAsia="en-US" w:bidi="ar-SA"/>
+        </w:rPr>
+      </w:pPr>
+      <w:r>
+        <w:rPr>
+          <w:rFonts w:eastAsia="Calibri" w:cs="Times New Roman" w:cstheme="majorBidi" w:ascii="Times New Roman" w:hAnsi="Times New Roman"/>
+          <w:color w:val="auto"/>
+          <w:kern w:val="0"/>
+          <w:sz w:val="32"/>
+          <w:szCs w:val="32"/>
+          <w:lang w:val="en-GB" w:eastAsia="en-US" w:bidi="ar-SA"/>
+        </w:rPr>
+        <w:t xml:space="preserve">after drawing the box and whisker plot of the data it showed data that are </w:t>
+      </w:r>
+    </w:p>
+    <w:p>
+      <w:pPr>
+        <w:pStyle w:val="Normal"/>
+        <w:jc w:val="both"/>
+        <w:rPr>
+          <w:rFonts w:ascii="Times New Roman" w:hAnsi="Times New Roman" w:cs="Times New Roman"/>
+          <w:sz w:val="32"/>
+          <w:szCs w:val="32"/>
+        </w:rPr>
+      </w:pPr>
+      <w:r>
+        <w:rPr/>
+      </w:r>
+    </w:p>
+    <w:p>
+      <w:pPr>
+        <w:pStyle w:val="Normal"/>
+        <w:jc w:val="both"/>
+        <w:rPr>
+          <w:rFonts w:ascii="Times New Roman" w:hAnsi="Times New Roman" w:cs="Times New Roman"/>
+          <w:sz w:val="32"/>
+          <w:szCs w:val="32"/>
+        </w:rPr>
+      </w:pPr>
+      <w:r>
+        <w:rPr/>
+      </w:r>
+    </w:p>
+    <w:p>
+      <w:pPr>
+        <w:pStyle w:val="Normal"/>
+        <w:jc w:val="both"/>
+        <w:rPr>
+          <w:rFonts w:ascii="Times New Roman" w:hAnsi="Times New Roman" w:cs="Times New Roman"/>
+          <w:sz w:val="32"/>
+          <w:szCs w:val="32"/>
+        </w:rPr>
+      </w:pPr>
+      <w:r>
+        <w:rPr/>
+      </w:r>
+      <w:r>
+        <mc:AlternateContent>
+          <mc:Choice Requires="wps">
+            <w:drawing>
+              <wp:anchor behindDoc="0" distT="0" distB="0" distL="0" distR="0" simplePos="0" locked="0" layoutInCell="1" allowOverlap="1" relativeHeight="6">
+                <wp:simplePos x="0" y="0"/>
+                <wp:positionH relativeFrom="column">
+                  <wp:posOffset>-234315</wp:posOffset>
+                </wp:positionH>
+                <wp:positionV relativeFrom="paragraph">
+                  <wp:posOffset>279400</wp:posOffset>
+                </wp:positionV>
+                <wp:extent cx="5731510" cy="2712085"/>
+                <wp:effectExtent l="0" t="0" r="0" b="0"/>
+                <wp:wrapTopAndBottom/>
+                <wp:docPr id="8" name="Frame2"/>
+                <a:graphic xmlns:a="http://schemas.openxmlformats.org/drawingml/2006/main">
+                  <a:graphicData uri="http://schemas.microsoft.com/office/word/2010/wordprocessingShape">
+                    <wps:wsp>
+                      <wps:cNvSpPr txBox="1"/>
+                      <wps:spPr>
+                        <a:xfrm>
+                          <a:off x="0" y="0"/>
+                          <a:ext cx="5731510" cy="2712085"/>
+                        </a:xfrm>
+                        <a:prstGeom prst="rect"/>
+                      </wps:spPr>
+                      <wps:txbx>
+                        <w:txbxContent>
+                          <w:p>
+                            <w:pPr>
+                              <w:pStyle w:val="Figure"/>
+                              <w:spacing w:before="120" w:after="120"/>
+                              <w:rPr/>
+                            </w:pPr>
+                            <w:r>
+                              <w:rPr/>
+                              <w:drawing>
+                                <wp:inline distT="0" distB="0" distL="0" distR="0">
+                                  <wp:extent cx="5731510" cy="3201670"/>
+                                  <wp:effectExtent l="0" t="0" r="0" b="0"/>
+                                  <wp:docPr id="9" name="Image1" descr=""/>
+                                  <wp:cNvGraphicFramePr>
+                                    <a:graphicFrameLocks xmlns:a="http://schemas.openxmlformats.org/drawingml/2006/main" noChangeAspect="1"/>
+                                  </wp:cNvGraphicFramePr>
+                                  <a:graphic xmlns:a="http://schemas.openxmlformats.org/drawingml/2006/main">
+                                    <a:graphicData uri="http://schemas.openxmlformats.org/drawingml/2006/picture">
+                                      <pic:pic xmlns:pic="http://schemas.openxmlformats.org/drawingml/2006/picture">
+                                        <pic:nvPicPr>
+                                          <pic:cNvPr id="9" name="Image1" descr=""/>
+                                          <pic:cNvPicPr>
+                                            <a:picLocks noChangeAspect="1" noChangeArrowheads="1"/>
+                                          </pic:cNvPicPr>
+                                        </pic:nvPicPr>
+                                        <pic:blipFill>
+                                          <a:blip r:embed="rId6"/>
+                                          <a:stretch>
+                                            <a:fillRect/>
+                                          </a:stretch>
+                                        </pic:blipFill>
+                                        <pic:spPr bwMode="auto">
+                                          <a:xfrm>
+                                            <a:off x="0" y="0"/>
+                                            <a:ext cx="5731510" cy="3201670"/>
+                                          </a:xfrm>
+                                          <a:prstGeom prst="rect">
+                                            <a:avLst/>
+                                          </a:prstGeom>
+                                        </pic:spPr>
+                                      </pic:pic>
+                                    </a:graphicData>
+                                  </a:graphic>
+                                </wp:inline>
+                              </w:drawing>
+                              <w:t xml:space="preserve">Figure </w:t>
+                            </w:r>
+                            <w:r>
+                              <w:rPr/>
+                              <w:fldChar w:fldCharType="begin"/>
+                            </w:r>
+                            <w:r>
+                              <w:rPr/>
+                              <w:instrText> SEQ Figure \* ARABIC </w:instrText>
+                            </w:r>
+                            <w:r>
+                              <w:rPr/>
+                              <w:fldChar w:fldCharType="separate"/>
+                            </w:r>
+                            <w:r>
+                              <w:rPr/>
+                              <w:t>2</w:t>
+                            </w:r>
+                            <w:r>
+                              <w:rPr/>
+                              <w:fldChar w:fldCharType="end"/>
+                            </w:r>
+                            <w:r>
+                              <w:rPr/>
+                              <w:t xml:space="preserve">: </w:t>
+                            </w:r>
+                            <w:r>
+                              <w:rPr>
+                                <w:rFonts w:eastAsia="Calibri" w:cs="Lohit Devanagari" w:eastAsiaTheme="minorHAnsi"/>
+                                <w:i/>
+                                <w:iCs/>
+                                <w:color w:val="auto"/>
+                                <w:kern w:val="0"/>
+                                <w:sz w:val="24"/>
+                                <w:szCs w:val="24"/>
+                                <w:lang w:val="en-GB" w:eastAsia="en-US" w:bidi="ar-SA"/>
+                              </w:rPr>
+                              <w:t>box and whisker plot of data after removing correlated features</w:t>
+                            </w:r>
+                          </w:p>
+                        </w:txbxContent>
+                      </wps:txbx>
+                      <wps:bodyPr anchor="t" lIns="0" tIns="0" rIns="0" bIns="0">
+                        <a:noAutofit/>
+                      </wps:bodyPr>
+                    </wps:wsp>
+                  </a:graphicData>
+                </a:graphic>
+              </wp:anchor>
+            </w:drawing>
+          </mc:Choice>
+          <mc:Fallback>
+            <w:pict>
+              <v:rect style="position:absolute;rotation:0;width:451.3pt;height:213.55pt;mso-wrap-distance-left:0pt;mso-wrap-distance-right:0pt;mso-wrap-distance-top:0pt;mso-wrap-distance-bottom:0pt;margin-top:22pt;mso-position-vertical-relative:text;margin-left:-18.45pt;mso-position-horizontal-relative:text">
+                <v:textbox inset="0in,0in,0in,0in">
+                  <w:txbxContent>
+                    <w:p>
+                      <w:pPr>
+                        <w:pStyle w:val="Figure"/>
+                        <w:spacing w:before="120" w:after="120"/>
+                        <w:rPr/>
+                      </w:pPr>
+                      <w:r>
+                        <w:rPr/>
+                        <w:drawing>
+                          <wp:inline distT="0" distB="0" distL="0" distR="0">
+                            <wp:extent cx="5731510" cy="3201670"/>
+                            <wp:effectExtent l="0" t="0" r="0" b="0"/>
+                            <wp:docPr id="10" name="Image1" descr=""/>
+                            <wp:cNvGraphicFramePr>
+                              <a:graphicFrameLocks xmlns:a="http://schemas.openxmlformats.org/drawingml/2006/main" noChangeAspect="1"/>
+                            </wp:cNvGraphicFramePr>
+                            <a:graphic xmlns:a="http://schemas.openxmlformats.org/drawingml/2006/main">
+                              <a:graphicData uri="http://schemas.openxmlformats.org/drawingml/2006/picture">
+                                <pic:pic xmlns:pic="http://schemas.openxmlformats.org/drawingml/2006/picture">
+                                  <pic:nvPicPr>
+                                    <pic:cNvPr id="10" name="Image1" descr=""/>
+                                    <pic:cNvPicPr>
+                                      <a:picLocks noChangeAspect="1" noChangeArrowheads="1"/>
+                                    </pic:cNvPicPr>
+                                  </pic:nvPicPr>
+                                  <pic:blipFill>
+                                    <a:blip r:embed="rId6"/>
+                                    <a:stretch>
+                                      <a:fillRect/>
+                                    </a:stretch>
+                                  </pic:blipFill>
+                                  <pic:spPr bwMode="auto">
+                                    <a:xfrm>
+                                      <a:off x="0" y="0"/>
+                                      <a:ext cx="5731510" cy="3201670"/>
+                                    </a:xfrm>
+                                    <a:prstGeom prst="rect">
+                                      <a:avLst/>
+                                    </a:prstGeom>
+                                  </pic:spPr>
+                                </pic:pic>
+                              </a:graphicData>
+                            </a:graphic>
+                          </wp:inline>
+                        </w:drawing>
+                        <w:t xml:space="preserve">Figure </w:t>
+                      </w:r>
+                      <w:r>
+                        <w:rPr/>
+                        <w:fldChar w:fldCharType="begin"/>
+                      </w:r>
+                      <w:r>
+                        <w:rPr/>
+                        <w:instrText> SEQ Figure \* ARABIC </w:instrText>
+                      </w:r>
+                      <w:r>
+                        <w:rPr/>
+                        <w:fldChar w:fldCharType="separate"/>
+                      </w:r>
+                      <w:r>
+                        <w:rPr/>
+                        <w:t>2</w:t>
+                      </w:r>
+                      <w:r>
+                        <w:rPr/>
+                        <w:fldChar w:fldCharType="end"/>
+                      </w:r>
+                      <w:r>
+                        <w:rPr/>
+                        <w:t xml:space="preserve">: </w:t>
+                      </w:r>
+                      <w:r>
+                        <w:rPr>
+                          <w:rFonts w:eastAsia="Calibri" w:cs="Lohit Devanagari" w:eastAsiaTheme="minorHAnsi"/>
+                          <w:i/>
+                          <w:iCs/>
+                          <w:color w:val="auto"/>
+                          <w:kern w:val="0"/>
+                          <w:sz w:val="24"/>
+                          <w:szCs w:val="24"/>
+                          <w:lang w:val="en-GB" w:eastAsia="en-US" w:bidi="ar-SA"/>
+                        </w:rPr>
+                        <w:t>box and whisker plot of data after removing correlated features</w:t>
+                      </w:r>
+                    </w:p>
+                  </w:txbxContent>
+                </v:textbox>
+                <w10:wrap type="topAndBottom"/>
+              </v:rect>
+            </w:pict>
+          </mc:Fallback>
+        </mc:AlternateContent>
+      </w:r>
+    </w:p>
+    <w:p>
+      <w:pPr>
+        <w:pStyle w:val="Normal"/>
+        <w:jc w:val="both"/>
+        <w:rPr>
+          <w:rFonts w:ascii="Times New Roman" w:hAnsi="Times New Roman" w:cs="Times New Roman"/>
+          <w:sz w:val="32"/>
+          <w:szCs w:val="32"/>
+        </w:rPr>
+      </w:pPr>
+      <w:r>
+        <w:rPr>
+          <w:rFonts w:eastAsia="Calibri" w:cs="Times New Roman" w:cstheme="majorBidi" w:ascii="Times New Roman" w:hAnsi="Times New Roman"/>
+          <w:color w:val="auto"/>
+          <w:kern w:val="0"/>
+          <w:sz w:val="32"/>
+          <w:szCs w:val="32"/>
+          <w:lang w:val="en-GB" w:eastAsia="en-US" w:bidi="ar-SA"/>
+        </w:rPr>
+        <w:t xml:space="preserve">after </w:t>
+      </w:r>
+      <w:r>
+        <w:rPr>
+          <w:rFonts w:eastAsia="Calibri" w:cs="Times New Roman" w:cstheme="majorBidi" w:ascii="Times New Roman" w:hAnsi="Times New Roman"/>
+          <w:color w:val="auto"/>
+          <w:kern w:val="0"/>
+          <w:sz w:val="32"/>
+          <w:szCs w:val="32"/>
+          <w:lang w:val="en-GB" w:eastAsia="en-US" w:bidi="ar-SA"/>
+        </w:rPr>
+        <w:t>removing outliers</w:t>
+      </w:r>
+    </w:p>
+    <w:p>
+      <w:pPr>
+        <w:pStyle w:val="Normal"/>
+        <w:jc w:val="both"/>
+        <w:rPr>
+          <w:rFonts w:ascii="Times New Roman" w:hAnsi="Times New Roman" w:cs="Times New Roman"/>
+          <w:sz w:val="32"/>
+          <w:szCs w:val="32"/>
+        </w:rPr>
+      </w:pPr>
+      <w:r>
+        <w:rPr>
+          <w:rFonts w:cs="Times New Roman" w:cstheme="majorBidi" w:ascii="Times New Roman" w:hAnsi="Times New Roman"/>
+          <w:sz w:val="40"/>
+          <w:szCs w:val="40"/>
+        </w:rPr>
+      </w:r>
+      <w:r>
+        <mc:AlternateContent>
+          <mc:Choice Requires="wps">
+            <w:drawing>
+              <wp:anchor behindDoc="0" distT="0" distB="0" distL="0" distR="0" simplePos="0" locked="0" layoutInCell="1" allowOverlap="1" relativeHeight="10">
+                <wp:simplePos x="0" y="0"/>
+                <wp:positionH relativeFrom="column">
+                  <wp:align>center</wp:align>
+                </wp:positionH>
+                <wp:positionV relativeFrom="paragraph">
+                  <wp:posOffset>635</wp:posOffset>
+                </wp:positionV>
+                <wp:extent cx="5731510" cy="3545840"/>
+                <wp:effectExtent l="0" t="0" r="0" b="0"/>
+                <wp:wrapTopAndBottom/>
+                <wp:docPr id="11" name="Frame4"/>
+                <a:graphic xmlns:a="http://schemas.openxmlformats.org/drawingml/2006/main">
+                  <a:graphicData uri="http://schemas.microsoft.com/office/word/2010/wordprocessingShape">
+                    <wps:wsp>
+                      <wps:cNvSpPr txBox="1"/>
+                      <wps:spPr>
+                        <a:xfrm>
+                          <a:off x="0" y="0"/>
+                          <a:ext cx="5731510" cy="3545840"/>
+                        </a:xfrm>
+                        <a:prstGeom prst="rect"/>
+                      </wps:spPr>
+                      <wps:txbx>
+                        <w:txbxContent>
+                          <w:p>
+                            <w:pPr>
+                              <w:pStyle w:val="Figure"/>
+                              <w:spacing w:before="120" w:after="120"/>
+                              <w:rPr/>
+                            </w:pPr>
+                            <w:r>
+                              <w:rPr/>
+                              <w:drawing>
+                                <wp:inline distT="0" distB="0" distL="0" distR="0">
+                                  <wp:extent cx="5731510" cy="3201670"/>
+                                  <wp:effectExtent l="0" t="0" r="0" b="0"/>
+                                  <wp:docPr id="12" name="Image3" descr=""/>
+                                  <wp:cNvGraphicFramePr>
+                                    <a:graphicFrameLocks xmlns:a="http://schemas.openxmlformats.org/drawingml/2006/main" noChangeAspect="1"/>
+                                  </wp:cNvGraphicFramePr>
+                                  <a:graphic xmlns:a="http://schemas.openxmlformats.org/drawingml/2006/main">
+                                    <a:graphicData uri="http://schemas.openxmlformats.org/drawingml/2006/picture">
+                                      <pic:pic xmlns:pic="http://schemas.openxmlformats.org/drawingml/2006/picture">
+                                        <pic:nvPicPr>
+                                          <pic:cNvPr id="12" name="Image3" descr=""/>
+                                          <pic:cNvPicPr>
+                                            <a:picLocks noChangeAspect="1" noChangeArrowheads="1"/>
+                                          </pic:cNvPicPr>
+                                        </pic:nvPicPr>
+                                        <pic:blipFill>
+                                          <a:blip r:embed="rId7"/>
+                                          <a:stretch>
+                                            <a:fillRect/>
+                                          </a:stretch>
+                                        </pic:blipFill>
+                                        <pic:spPr bwMode="auto">
+                                          <a:xfrm>
+                                            <a:off x="0" y="0"/>
+                                            <a:ext cx="5731510" cy="3201670"/>
+                                          </a:xfrm>
+                                          <a:prstGeom prst="rect">
+                                            <a:avLst/>
+                                          </a:prstGeom>
+                                        </pic:spPr>
+                                      </pic:pic>
+                                    </a:graphicData>
+                                  </a:graphic>
+                                </wp:inline>
+                              </w:drawing>
+                              <w:t xml:space="preserve">Figure </w:t>
+                            </w:r>
+                            <w:r>
+                              <w:rPr/>
+                              <w:fldChar w:fldCharType="begin"/>
+                            </w:r>
+                            <w:r>
+                              <w:rPr/>
+                              <w:instrText> SEQ Figure \* ARABIC </w:instrText>
+                            </w:r>
+                            <w:r>
+                              <w:rPr/>
+                              <w:fldChar w:fldCharType="separate"/>
+                            </w:r>
+                            <w:r>
+                              <w:rPr/>
+                              <w:t>3</w:t>
+                            </w:r>
+                            <w:r>
+                              <w:rPr/>
+                              <w:fldChar w:fldCharType="end"/>
+                            </w:r>
+                            <w:r>
+                              <w:rPr/>
+                              <w:t>: box and whisker plot after removing outliers</w:t>
+                            </w:r>
+                          </w:p>
+                        </w:txbxContent>
+                      </wps:txbx>
+                      <wps:bodyPr anchor="t" lIns="0" tIns="0" rIns="0" bIns="0">
+                        <a:noAutofit/>
+                      </wps:bodyPr>
+                    </wps:wsp>
+                  </a:graphicData>
+                </a:graphic>
+              </wp:anchor>
+            </w:drawing>
+          </mc:Choice>
+          <mc:Fallback>
+            <w:pict>
+              <v:rect style="position:absolute;rotation:0;width:451.3pt;height:279.2pt;mso-wrap-distance-left:0pt;mso-wrap-distance-right:0pt;mso-wrap-distance-top:0pt;mso-wrap-distance-bottom:0pt;margin-top:0pt;mso-position-vertical:top;mso-position-vertical-relative:text;margin-left:0pt;mso-position-horizontal:center;mso-position-horizontal-relative:text">
+                <v:textbox inset="0in,0in,0in,0in">
+                  <w:txbxContent>
+                    <w:p>
+                      <w:pPr>
+                        <w:pStyle w:val="Figure"/>
+                        <w:spacing w:before="120" w:after="120"/>
+                        <w:rPr/>
+                      </w:pPr>
+                      <w:r>
+                        <w:rPr/>
+                        <w:drawing>
+                          <wp:inline distT="0" distB="0" distL="0" distR="0">
+                            <wp:extent cx="5731510" cy="3201670"/>
+                            <wp:effectExtent l="0" t="0" r="0" b="0"/>
+                            <wp:docPr id="13" name="Image3" descr=""/>
+                            <wp:cNvGraphicFramePr>
+                              <a:graphicFrameLocks xmlns:a="http://schemas.openxmlformats.org/drawingml/2006/main" noChangeAspect="1"/>
+                            </wp:cNvGraphicFramePr>
+                            <a:graphic xmlns:a="http://schemas.openxmlformats.org/drawingml/2006/main">
+                              <a:graphicData uri="http://schemas.openxmlformats.org/drawingml/2006/picture">
+                                <pic:pic xmlns:pic="http://schemas.openxmlformats.org/drawingml/2006/picture">
+                                  <pic:nvPicPr>
+                                    <pic:cNvPr id="13" name="Image3" descr=""/>
+                                    <pic:cNvPicPr>
+                                      <a:picLocks noChangeAspect="1" noChangeArrowheads="1"/>
+                                    </pic:cNvPicPr>
+                                  </pic:nvPicPr>
+                                  <pic:blipFill>
+                                    <a:blip r:embed="rId7"/>
+                                    <a:stretch>
+                                      <a:fillRect/>
+                                    </a:stretch>
+                                  </pic:blipFill>
+                                  <pic:spPr bwMode="auto">
+                                    <a:xfrm>
+                                      <a:off x="0" y="0"/>
+                                      <a:ext cx="5731510" cy="3201670"/>
+                                    </a:xfrm>
+                                    <a:prstGeom prst="rect">
+                                      <a:avLst/>
+                                    </a:prstGeom>
+                                  </pic:spPr>
+                                </pic:pic>
+                              </a:graphicData>
+                            </a:graphic>
+                          </wp:inline>
+                        </w:drawing>
+                        <w:t xml:space="preserve">Figure </w:t>
+                      </w:r>
+                      <w:r>
+                        <w:rPr/>
+                        <w:fldChar w:fldCharType="begin"/>
+                      </w:r>
+                      <w:r>
+                        <w:rPr/>
+                        <w:instrText> SEQ Figure \* ARABIC </w:instrText>
+                      </w:r>
+                      <w:r>
+                        <w:rPr/>
+                        <w:fldChar w:fldCharType="separate"/>
+                      </w:r>
+                      <w:r>
+                        <w:rPr/>
+                        <w:t>3</w:t>
+                      </w:r>
+                      <w:r>
+                        <w:rPr/>
+                        <w:fldChar w:fldCharType="end"/>
+                      </w:r>
+                      <w:r>
+                        <w:rPr/>
+                        <w:t>: box and whisker plot after removing outliers</w:t>
+                      </w:r>
+                    </w:p>
+                  </w:txbxContent>
+                </v:textbox>
+                <w10:wrap type="topAndBottom"/>
+              </v:rect>
+            </w:pict>
+          </mc:Fallback>
+        </mc:AlternateContent>
+      </w:r>
+    </w:p>
+    <w:p>
+      <w:pPr>
+        <w:pStyle w:val="Normal"/>
+        <w:jc w:val="both"/>
+        <w:rPr>
+          <w:rFonts w:ascii="Times New Roman" w:hAnsi="Times New Roman" w:cs="Times New Roman"/>
+          <w:sz w:val="32"/>
+          <w:szCs w:val="32"/>
+        </w:rPr>
+      </w:pPr>
+      <w:r>
+        <w:rPr>
+          <w:rFonts w:cs="Times New Roman" w:cstheme="majorBidi" w:ascii="Times New Roman" w:hAnsi="Times New Roman"/>
+          <w:sz w:val="40"/>
+          <w:szCs w:val="40"/>
+        </w:rPr>
+      </w:r>
+    </w:p>
+    <w:p>
+      <w:pPr>
+        <w:pStyle w:val="Normal"/>
+        <w:jc w:val="both"/>
+        <w:rPr>
+          <w:rFonts w:ascii="Times New Roman" w:hAnsi="Times New Roman" w:cs="Times New Roman"/>
+          <w:sz w:val="32"/>
+          <w:szCs w:val="32"/>
+        </w:rPr>
+      </w:pPr>
+      <w:r>
+        <w:rPr/>
+      </w:r>
+    </w:p>
+    <w:p>
+      <w:pPr>
+        <w:pStyle w:val="Normal"/>
+        <w:jc w:val="both"/>
+        <w:rPr>
+          <w:rFonts w:ascii="Times New Roman" w:hAnsi="Times New Roman" w:cs="Times New Roman"/>
+          <w:sz w:val="32"/>
+          <w:szCs w:val="32"/>
+        </w:rPr>
+      </w:pPr>
+      <w:r>
+        <w:rPr/>
+      </w:r>
+    </w:p>
+    <w:p>
+      <w:pPr>
+        <w:pStyle w:val="Normal"/>
+        <w:jc w:val="both"/>
+        <w:rPr>
+          <w:rFonts w:ascii="Times New Roman" w:hAnsi="Times New Roman" w:cs="Times New Roman"/>
+          <w:sz w:val="32"/>
+          <w:szCs w:val="32"/>
+        </w:rPr>
+      </w:pPr>
+      <w:r>
+        <w:rPr/>
+      </w:r>
+    </w:p>
+    <w:p>
+      <w:pPr>
+        <w:pStyle w:val="Normal"/>
+        <w:jc w:val="both"/>
+        <w:rPr>
+          <w:rFonts w:ascii="Times New Roman" w:hAnsi="Times New Roman" w:cs="Times New Roman"/>
+          <w:sz w:val="32"/>
+          <w:szCs w:val="32"/>
+        </w:rPr>
+      </w:pPr>
+      <w:r>
+        <w:rPr>
+          <w:rFonts w:eastAsia="Calibri" w:cs="Times New Roman" w:ascii="Times New Roman" w:hAnsi="Times New Roman" w:asciiTheme="majorBidi" w:cstheme="majorBidi" w:hAnsiTheme="majorBidi"/>
+          <w:color w:val="auto"/>
+          <w:kern w:val="0"/>
+          <w:sz w:val="48"/>
+          <w:szCs w:val="48"/>
+          <w:lang w:val="en-GB" w:eastAsia="en-US" w:bidi="ar-SA"/>
+        </w:rPr>
+        <w:t>Models and Hyper Parameter Tuning</w:t>
+      </w:r>
+      <w:r>
+        <w:rPr>
+          <w:rFonts w:cs="Times New Roman" w:ascii="Times New Roman" w:hAnsi="Times New Roman" w:asciiTheme="majorBidi" w:cstheme="majorBidi" w:hAnsiTheme="majorBidi"/>
+          <w:sz w:val="32"/>
+          <w:szCs w:val="32"/>
+        </w:rPr>
+        <w:t xml:space="preserve"> </w:t>
+      </w:r>
+    </w:p>
+    <w:p>
+      <w:pPr>
+        <w:pStyle w:val="Normal"/>
+        <w:jc w:val="both"/>
+        <w:rPr>
+          <w:rFonts w:ascii="Times New Roman" w:hAnsi="Times New Roman" w:cs="Times New Roman"/>
+          <w:sz w:val="32"/>
+          <w:szCs w:val="32"/>
+        </w:rPr>
+      </w:pPr>
+      <w:r>
+        <w:rPr/>
+      </w:r>
+    </w:p>
+    <w:p>
+      <w:pPr>
+        <w:pStyle w:val="Normal"/>
+        <w:jc w:val="both"/>
+        <w:rPr>
+          <w:rFonts w:ascii="Times New Roman" w:hAnsi="Times New Roman" w:cs="Times New Roman"/>
+          <w:sz w:val="32"/>
+          <w:szCs w:val="32"/>
+        </w:rPr>
+      </w:pPr>
+      <w:r>
+        <w:rPr>
+          <w:rFonts w:cs="Times New Roman" w:ascii="Times New Roman" w:hAnsi="Times New Roman" w:asciiTheme="majorBidi" w:cstheme="majorBidi" w:hAnsiTheme="majorBidi"/>
+          <w:sz w:val="32"/>
+          <w:szCs w:val="32"/>
+        </w:rPr>
+        <w:t>before testing on the models the 80% training data we had were further divided into 20% for validation and 80% for training.</w:t>
+      </w:r>
+    </w:p>
+    <w:p>
+      <w:pPr>
+        <w:pStyle w:val="Normal"/>
+        <w:jc w:val="both"/>
+        <w:rPr/>
+      </w:pPr>
+      <w:r>
+        <w:rPr>
+          <w:rFonts w:eastAsia="Calibri" w:cs="Times New Roman" w:ascii="Times New Roman" w:hAnsi="Times New Roman" w:asciiTheme="majorBidi" w:cstheme="majorBidi" w:hAnsiTheme="majorBidi"/>
+          <w:b/>
+          <w:bCs/>
+          <w:color w:val="auto"/>
+          <w:kern w:val="0"/>
+          <w:sz w:val="40"/>
+          <w:szCs w:val="40"/>
+          <w:lang w:val="en-GB" w:eastAsia="en-US" w:bidi="ar-SA"/>
+        </w:rPr>
+        <w:t xml:space="preserve">1. </w:t>
+      </w:r>
+      <w:r>
+        <w:rPr>
+          <w:rFonts w:eastAsia="Calibri" w:cs="Times New Roman" w:ascii="Times New Roman" w:hAnsi="Times New Roman" w:asciiTheme="majorBidi" w:cstheme="majorBidi" w:hAnsiTheme="majorBidi"/>
+          <w:b/>
+          <w:bCs/>
+          <w:color w:val="auto"/>
+          <w:kern w:val="0"/>
+          <w:sz w:val="40"/>
+          <w:szCs w:val="40"/>
+          <w:lang w:val="en-GB" w:eastAsia="en-US" w:bidi="ar-SA"/>
+        </w:rPr>
+        <w:t>Decision Tree</w:t>
+      </w:r>
+    </w:p>
+    <w:p>
+      <w:pPr>
+        <w:pStyle w:val="Normal"/>
+        <w:jc w:val="both"/>
+        <w:rPr/>
+      </w:pPr>
+      <w:r>
+        <w:rPr>
+          <w:rFonts w:eastAsia="Calibri" w:cs="Times New Roman" w:ascii="Times New Roman" w:hAnsi="Times New Roman" w:asciiTheme="majorBidi" w:cstheme="majorBidi" w:hAnsiTheme="majorBidi"/>
+          <w:color w:val="auto"/>
+          <w:kern w:val="0"/>
+          <w:sz w:val="32"/>
+          <w:szCs w:val="32"/>
+          <w:lang w:val="en-GB" w:eastAsia="en-US" w:bidi="ar-SA"/>
+        </w:rPr>
+        <w:t>for the decision tree model show in the figure below we didn’t need to scale the input features since the decision  don’t require feature normalization unlike the other models, so we passed the data as is from the output of the preprocessing stage</w:t>
+      </w:r>
+    </w:p>
+    <w:p>
+      <w:pPr>
+        <w:pStyle w:val="Normal"/>
+        <w:jc w:val="both"/>
+        <w:rPr>
+          <w:rFonts w:ascii="Times New Roman" w:hAnsi="Times New Roman" w:eastAsia="Calibri" w:cs="Times New Roman" w:asciiTheme="majorBidi" w:cstheme="majorBidi" w:hAnsiTheme="majorBidi"/>
+          <w:color w:val="auto"/>
+          <w:kern w:val="0"/>
+          <w:sz w:val="32"/>
+          <w:szCs w:val="32"/>
+          <w:lang w:val="en-GB" w:eastAsia="en-US" w:bidi="ar-SA"/>
+        </w:rPr>
+      </w:pPr>
+      <w:r>
+        <w:rPr/>
+      </w:r>
+    </w:p>
+    <w:p>
+      <w:pPr>
+        <w:pStyle w:val="Normal"/>
+        <w:jc w:val="both"/>
+        <w:rPr/>
+      </w:pPr>
+      <w:r>
+        <w:rPr>
+          <w:rFonts w:eastAsia="Calibri" w:cs="Times New Roman" w:ascii="Times New Roman" w:hAnsi="Times New Roman" w:asciiTheme="majorBidi" w:cstheme="majorBidi" w:hAnsiTheme="majorBidi"/>
+          <w:color w:val="auto"/>
+          <w:kern w:val="0"/>
+          <w:sz w:val="32"/>
+          <w:szCs w:val="32"/>
+          <w:lang w:val="en-GB" w:eastAsia="en-US" w:bidi="ar-SA"/>
+        </w:rPr>
+        <w:t>we tried to do hyper parameter tuning on the decision tree using an automatic method using the RandomizedSearchCV which iterates on the proposed parameters which we proposed after studying different parameters used by different people implementing similar algorithm.</w:t>
+      </w:r>
+    </w:p>
+    <w:p>
+      <w:pPr>
+        <w:pStyle w:val="Normal"/>
+        <w:jc w:val="both"/>
+        <w:rPr/>
+      </w:pPr>
+      <w:r>
+        <w:rPr>
+          <w:rFonts w:eastAsia="Calibri" w:cs="Times New Roman" w:ascii="Times New Roman" w:hAnsi="Times New Roman" w:asciiTheme="majorBidi" w:cstheme="majorBidi" w:hAnsiTheme="majorBidi"/>
+          <w:color w:val="auto"/>
+          <w:kern w:val="0"/>
+          <w:sz w:val="32"/>
+          <w:szCs w:val="32"/>
+          <w:lang w:val="en-GB" w:eastAsia="en-US" w:bidi="ar-SA"/>
+        </w:rPr>
+        <w:t>A</w:t>
+      </w:r>
+      <w:r>
+        <w:rPr>
+          <w:rFonts w:eastAsia="Calibri" w:cs="Times New Roman" w:ascii="Times New Roman" w:hAnsi="Times New Roman" w:asciiTheme="majorBidi" w:cstheme="majorBidi" w:hAnsiTheme="majorBidi"/>
+          <w:color w:val="auto"/>
+          <w:kern w:val="0"/>
+          <w:sz w:val="32"/>
+          <w:szCs w:val="32"/>
+          <w:lang w:val="en-GB" w:eastAsia="en-US" w:bidi="ar-SA"/>
+        </w:rPr>
+        <w:t xml:space="preserve">fter iterating on a number of parameters for the decision tree we found that the best parameters for the decision tree are </w:t>
+      </w:r>
+      <w:r>
+        <w:rPr>
+          <w:rFonts w:eastAsia="Calibri" w:cs="Times New Roman" w:ascii="Times New Roman" w:hAnsi="Times New Roman" w:asciiTheme="majorBidi" w:cstheme="majorBidi" w:hAnsiTheme="majorBidi"/>
+          <w:b w:val="false"/>
+          <w:i w:val="false"/>
+          <w:caps w:val="false"/>
+          <w:smallCaps w:val="false"/>
+          <w:color w:val="auto"/>
+          <w:spacing w:val="0"/>
+          <w:kern w:val="0"/>
+          <w:sz w:val="32"/>
+          <w:szCs w:val="32"/>
+          <w:lang w:val="en-GB" w:eastAsia="en-US" w:bidi="ar-SA"/>
+        </w:rPr>
+        <w:t>{'min_samples_split': 50, 'min_samples_leaf': 50, 'max_depth': 12, 'criterion': 'gini'}</w:t>
+      </w:r>
+    </w:p>
+    <w:p>
+      <w:pPr>
+        <w:pStyle w:val="Normal"/>
+        <w:jc w:val="both"/>
+        <w:rPr>
+          <w:rFonts w:ascii="Times New Roman" w:hAnsi="Times New Roman" w:eastAsia="Calibri" w:cs="Times New Roman" w:asciiTheme="majorBidi" w:cstheme="majorBidi" w:hAnsiTheme="majorBidi"/>
+          <w:color w:val="auto"/>
+          <w:kern w:val="0"/>
+          <w:sz w:val="32"/>
+          <w:szCs w:val="32"/>
+          <w:lang w:val="en-GB" w:eastAsia="en-US" w:bidi="ar-SA"/>
+        </w:rPr>
+      </w:pPr>
+      <w:r>
+        <w:rPr>
+          <w:rFonts w:ascii="Droid Sans Mono;monospace;monospace" w:hAnsi="Droid Sans Mono;monospace;monospace"/>
+          <w:b w:val="false"/>
+          <w:i w:val="false"/>
+          <w:caps w:val="false"/>
+          <w:smallCaps w:val="false"/>
+          <w:color w:val="D4D4D4"/>
+          <w:spacing w:val="0"/>
+          <w:sz w:val="17"/>
+        </w:rPr>
+      </w:r>
+    </w:p>
+    <w:p>
+      <w:pPr>
+        <w:pStyle w:val="Normal"/>
+        <w:jc w:val="both"/>
+        <w:rPr>
+          <w:rFonts w:ascii="Times New Roman" w:hAnsi="Times New Roman" w:eastAsia="Calibri" w:cs="Times New Roman" w:asciiTheme="majorBidi" w:cstheme="majorBidi" w:hAnsiTheme="majorBidi"/>
+          <w:color w:val="auto"/>
+          <w:kern w:val="0"/>
+          <w:sz w:val="32"/>
+          <w:szCs w:val="32"/>
+          <w:lang w:val="en-GB" w:eastAsia="en-US" w:bidi="ar-SA"/>
+        </w:rPr>
+      </w:pPr>
+      <w:r>
+        <w:rPr>
+          <w:rFonts w:ascii="Droid Sans Mono;monospace;monospace" w:hAnsi="Droid Sans Mono;monospace;monospace"/>
+          <w:b w:val="false"/>
+          <w:i w:val="false"/>
+          <w:caps w:val="false"/>
+          <w:smallCaps w:val="false"/>
+          <w:color w:val="D4D4D4"/>
+          <w:spacing w:val="0"/>
+          <w:sz w:val="17"/>
+        </w:rPr>
+      </w:r>
+    </w:p>
+    <w:p>
+      <w:pPr>
+        <w:pStyle w:val="Normal"/>
+        <w:jc w:val="both"/>
+        <w:rPr>
+          <w:rFonts w:ascii="Times New Roman" w:hAnsi="Times New Roman" w:cs="Times New Roman"/>
+          <w:sz w:val="32"/>
+          <w:szCs w:val="32"/>
+        </w:rPr>
+      </w:pPr>
+      <w:r>
+        <w:rPr/>
+      </w:r>
+      <w:r>
+        <mc:AlternateContent>
+          <mc:Choice Requires="wps">
+            <w:drawing>
+              <wp:anchor behindDoc="0" distT="0" distB="0" distL="0" distR="0" simplePos="0" locked="0" layoutInCell="1" allowOverlap="1" relativeHeight="12">
+                <wp:simplePos x="0" y="0"/>
+                <wp:positionH relativeFrom="column">
+                  <wp:align>center</wp:align>
+                </wp:positionH>
+                <wp:positionV relativeFrom="paragraph">
+                  <wp:posOffset>635</wp:posOffset>
+                </wp:positionV>
+                <wp:extent cx="5731510" cy="3757295"/>
+                <wp:effectExtent l="0" t="0" r="0" b="0"/>
+                <wp:wrapTopAndBottom/>
+                <wp:docPr id="14" name="Frame5"/>
+                <a:graphic xmlns:a="http://schemas.openxmlformats.org/drawingml/2006/main">
+                  <a:graphicData uri="http://schemas.microsoft.com/office/word/2010/wordprocessingShape">
+                    <wps:wsp>
+                      <wps:cNvSpPr txBox="1"/>
+                      <wps:spPr>
+                        <a:xfrm>
+                          <a:off x="0" y="0"/>
+                          <a:ext cx="5731510" cy="3757295"/>
+                        </a:xfrm>
+                        <a:prstGeom prst="rect"/>
+                      </wps:spPr>
+                      <wps:txbx>
+                        <w:txbxContent>
+                          <w:p>
+                            <w:pPr>
+                              <w:pStyle w:val="Figure"/>
+                              <w:spacing w:before="120" w:after="120"/>
+                              <w:rPr/>
+                            </w:pPr>
+                            <w:r>
+                              <w:rPr/>
+                              <w:drawing>
+                                <wp:inline distT="0" distB="0" distL="0" distR="0">
+                                  <wp:extent cx="5731510" cy="3413125"/>
+                                  <wp:effectExtent l="0" t="0" r="0" b="0"/>
+                                  <wp:docPr id="15" name="Image4" descr=""/>
+                                  <wp:cNvGraphicFramePr>
+                                    <a:graphicFrameLocks xmlns:a="http://schemas.openxmlformats.org/drawingml/2006/main" noChangeAspect="1"/>
+                                  </wp:cNvGraphicFramePr>
+                                  <a:graphic xmlns:a="http://schemas.openxmlformats.org/drawingml/2006/main">
+                                    <a:graphicData uri="http://schemas.openxmlformats.org/drawingml/2006/picture">
+                                      <pic:pic xmlns:pic="http://schemas.openxmlformats.org/drawingml/2006/picture">
+                                        <pic:nvPicPr>
+                                          <pic:cNvPr id="15" name="Image4" descr=""/>
+                                          <pic:cNvPicPr>
+                                            <a:picLocks noChangeAspect="1" noChangeArrowheads="1"/>
+                                          </pic:cNvPicPr>
+                                        </pic:nvPicPr>
+                                        <pic:blipFill>
+                                          <a:blip r:embed="rId8"/>
+                                          <a:stretch>
+                                            <a:fillRect/>
+                                          </a:stretch>
+                                        </pic:blipFill>
+                                        <pic:spPr bwMode="auto">
+                                          <a:xfrm>
+                                            <a:off x="0" y="0"/>
+                                            <a:ext cx="5731510" cy="3413125"/>
+                                          </a:xfrm>
+                                          <a:prstGeom prst="rect">
+                                            <a:avLst/>
+                                          </a:prstGeom>
+                                        </pic:spPr>
+                                      </pic:pic>
+                                    </a:graphicData>
+                                  </a:graphic>
+                                </wp:inline>
+                              </w:drawing>
+                              <w:t xml:space="preserve">Figure </w:t>
+                            </w:r>
+                            <w:r>
+                              <w:rPr/>
+                              <w:fldChar w:fldCharType="begin"/>
+                            </w:r>
+                            <w:r>
+                              <w:rPr/>
+                              <w:instrText> SEQ Figure \* ARABIC </w:instrText>
+                            </w:r>
+                            <w:r>
+                              <w:rPr/>
+                              <w:fldChar w:fldCharType="separate"/>
+                            </w:r>
+                            <w:r>
+                              <w:rPr/>
+                              <w:t>4</w:t>
+                            </w:r>
+                            <w:r>
+                              <w:rPr/>
+                              <w:fldChar w:fldCharType="end"/>
+                            </w:r>
+                            <w:r>
+                              <w:rPr/>
+                              <w:t>: decision tree generatted from the data</w:t>
+                            </w:r>
+                          </w:p>
+                        </w:txbxContent>
+                      </wps:txbx>
+                      <wps:bodyPr anchor="t" lIns="0" tIns="0" rIns="0" bIns="0">
+                        <a:noAutofit/>
+                      </wps:bodyPr>
+                    </wps:wsp>
+                  </a:graphicData>
+                </a:graphic>
+              </wp:anchor>
+            </w:drawing>
+          </mc:Choice>
+          <mc:Fallback>
+            <w:pict>
+              <v:rect style="position:absolute;rotation:0;width:451.3pt;height:295.85pt;mso-wrap-distance-left:0pt;mso-wrap-distance-right:0pt;mso-wrap-distance-top:0pt;mso-wrap-distance-bottom:0pt;margin-top:0pt;mso-position-vertical:top;mso-position-vertical-relative:text;margin-left:0pt;mso-position-horizontal:center;mso-position-horizontal-relative:text">
+                <v:textbox inset="0in,0in,0in,0in">
+                  <w:txbxContent>
+                    <w:p>
+                      <w:pPr>
+                        <w:pStyle w:val="Figure"/>
+                        <w:spacing w:before="120" w:after="120"/>
+                        <w:rPr/>
+                      </w:pPr>
+                      <w:r>
+                        <w:rPr/>
+                        <w:drawing>
+                          <wp:inline distT="0" distB="0" distL="0" distR="0">
+                            <wp:extent cx="5731510" cy="3413125"/>
+                            <wp:effectExtent l="0" t="0" r="0" b="0"/>
+                            <wp:docPr id="16" name="Image4" descr=""/>
+                            <wp:cNvGraphicFramePr>
+                              <a:graphicFrameLocks xmlns:a="http://schemas.openxmlformats.org/drawingml/2006/main" noChangeAspect="1"/>
+                            </wp:cNvGraphicFramePr>
+                            <a:graphic xmlns:a="http://schemas.openxmlformats.org/drawingml/2006/main">
+                              <a:graphicData uri="http://schemas.openxmlformats.org/drawingml/2006/picture">
+                                <pic:pic xmlns:pic="http://schemas.openxmlformats.org/drawingml/2006/picture">
+                                  <pic:nvPicPr>
+                                    <pic:cNvPr id="16" name="Image4" descr=""/>
+                                    <pic:cNvPicPr>
+                                      <a:picLocks noChangeAspect="1" noChangeArrowheads="1"/>
+                                    </pic:cNvPicPr>
+                                  </pic:nvPicPr>
+                                  <pic:blipFill>
+                                    <a:blip r:embed="rId8"/>
+                                    <a:stretch>
+                                      <a:fillRect/>
+                                    </a:stretch>
+                                  </pic:blipFill>
+                                  <pic:spPr bwMode="auto">
+                                    <a:xfrm>
+                                      <a:off x="0" y="0"/>
+                                      <a:ext cx="5731510" cy="3413125"/>
+                                    </a:xfrm>
+                                    <a:prstGeom prst="rect">
+                                      <a:avLst/>
+                                    </a:prstGeom>
+                                  </pic:spPr>
+                                </pic:pic>
+                              </a:graphicData>
+                            </a:graphic>
+                          </wp:inline>
+                        </w:drawing>
+                        <w:t xml:space="preserve">Figure </w:t>
+                      </w:r>
+                      <w:r>
+                        <w:rPr/>
+                        <w:fldChar w:fldCharType="begin"/>
+                      </w:r>
+                      <w:r>
+                        <w:rPr/>
+                        <w:instrText> SEQ Figure \* ARABIC </w:instrText>
+                      </w:r>
+                      <w:r>
+                        <w:rPr/>
+                        <w:fldChar w:fldCharType="separate"/>
+                      </w:r>
+                      <w:r>
+                        <w:rPr/>
+                        <w:t>4</w:t>
+                      </w:r>
+                      <w:r>
+                        <w:rPr/>
+                        <w:fldChar w:fldCharType="end"/>
+                      </w:r>
+                      <w:r>
+                        <w:rPr/>
+                        <w:t>: decision tree generatted from the data</w:t>
+                      </w:r>
+                    </w:p>
+                  </w:txbxContent>
+                </v:textbox>
+                <w10:wrap type="topAndBottom"/>
+              </v:rect>
+            </w:pict>
+          </mc:Fallback>
+        </mc:AlternateContent>
+      </w:r>
+    </w:p>
+    <w:p>
+      <w:pPr>
+        <w:pStyle w:val="Normal"/>
+        <w:jc w:val="both"/>
+        <w:rPr/>
+      </w:pPr>
+      <w:r>
+        <w:rPr>
+          <w:rFonts w:eastAsia="Calibri" w:cs="Times New Roman" w:ascii="Times New Roman" w:hAnsi="Times New Roman" w:asciiTheme="majorBidi" w:cstheme="majorBidi" w:hAnsiTheme="majorBidi"/>
+          <w:b/>
+          <w:bCs/>
+          <w:color w:val="auto"/>
+          <w:kern w:val="0"/>
+          <w:sz w:val="40"/>
+          <w:szCs w:val="40"/>
+          <w:lang w:val="en-GB" w:eastAsia="en-US" w:bidi="ar-SA"/>
+        </w:rPr>
+        <w:t>2</w:t>
+      </w:r>
+      <w:r>
+        <w:rPr>
+          <w:rFonts w:eastAsia="Calibri" w:cs="Times New Roman" w:ascii="Times New Roman" w:hAnsi="Times New Roman" w:asciiTheme="majorBidi" w:cstheme="majorBidi" w:hAnsiTheme="majorBidi"/>
+          <w:b/>
+          <w:bCs/>
+          <w:color w:val="auto"/>
+          <w:kern w:val="0"/>
+          <w:sz w:val="40"/>
+          <w:szCs w:val="40"/>
+          <w:lang w:val="en-GB" w:eastAsia="en-US" w:bidi="ar-SA"/>
+        </w:rPr>
+        <w:t>.</w:t>
+      </w:r>
+      <w:r>
+        <w:rPr>
+          <w:rFonts w:eastAsia="Calibri" w:cs="Times New Roman" w:ascii="Times New Roman" w:hAnsi="Times New Roman" w:asciiTheme="majorBidi" w:cstheme="majorBidi" w:hAnsiTheme="majorBidi"/>
+          <w:b/>
+          <w:bCs/>
+          <w:color w:val="auto"/>
+          <w:kern w:val="0"/>
+          <w:sz w:val="40"/>
+          <w:szCs w:val="40"/>
+          <w:lang w:val="en-GB" w:eastAsia="en-US" w:bidi="ar-SA"/>
+        </w:rPr>
+        <w:t xml:space="preserve"> Logistic Regression</w:t>
+      </w:r>
+    </w:p>
+    <w:p>
+      <w:pPr>
+        <w:pStyle w:val="Normal"/>
+        <w:jc w:val="both"/>
+        <w:rPr>
+          <w:rFonts w:ascii="Times New Roman" w:hAnsi="Times New Roman" w:eastAsia="Calibri" w:cs="Times New Roman" w:asciiTheme="majorBidi" w:cstheme="majorBidi" w:hAnsiTheme="majorBidi"/>
+          <w:color w:val="auto"/>
+          <w:kern w:val="0"/>
+          <w:sz w:val="32"/>
+          <w:szCs w:val="32"/>
+          <w:lang w:val="en-GB" w:eastAsia="en-US" w:bidi="ar-SA"/>
+        </w:rPr>
+      </w:pPr>
+      <w:r>
+        <w:rPr>
+          <w:rFonts w:eastAsia="Calibri" w:cs="Times New Roman" w:cstheme="majorBidi" w:ascii="Times New Roman" w:hAnsi="Times New Roman"/>
+          <w:color w:val="auto"/>
+          <w:kern w:val="0"/>
+          <w:sz w:val="32"/>
+          <w:szCs w:val="32"/>
+          <w:lang w:val="en-GB" w:eastAsia="en-US" w:bidi="ar-SA"/>
+        </w:rPr>
+        <w:t>T</w:t>
+      </w:r>
+      <w:r>
+        <w:rPr>
+          <w:rFonts w:eastAsia="Calibri" w:cs="Times New Roman" w:cstheme="majorBidi" w:ascii="Times New Roman" w:hAnsi="Times New Roman"/>
+          <w:color w:val="auto"/>
+          <w:kern w:val="0"/>
+          <w:sz w:val="32"/>
+          <w:szCs w:val="32"/>
+          <w:lang w:val="en-GB" w:eastAsia="en-US" w:bidi="ar-SA"/>
+        </w:rPr>
+        <w:t>ODO</w:t>
+      </w:r>
+    </w:p>
+    <w:p>
+      <w:pPr>
+        <w:pStyle w:val="Normal"/>
+        <w:jc w:val="both"/>
+        <w:rPr>
+          <w:rFonts w:ascii="Times New Roman" w:hAnsi="Times New Roman" w:cs="Times New Roman"/>
+          <w:sz w:val="32"/>
+          <w:szCs w:val="32"/>
+        </w:rPr>
+      </w:pPr>
+      <w:r>
+        <w:rPr/>
+      </w:r>
+    </w:p>
+    <w:p>
+      <w:pPr>
+        <w:pStyle w:val="Normal"/>
+        <w:jc w:val="both"/>
+        <w:rPr/>
+      </w:pPr>
+      <w:r>
+        <w:rPr>
+          <w:rFonts w:eastAsia="Calibri" w:cs="Times New Roman" w:ascii="Times New Roman" w:hAnsi="Times New Roman" w:asciiTheme="majorBidi" w:cstheme="majorBidi" w:hAnsiTheme="majorBidi"/>
+          <w:b/>
+          <w:bCs/>
+          <w:color w:val="auto"/>
+          <w:kern w:val="0"/>
+          <w:sz w:val="40"/>
+          <w:szCs w:val="40"/>
+          <w:lang w:val="en-GB" w:eastAsia="en-US" w:bidi="ar-SA"/>
+        </w:rPr>
+        <w:t>3</w:t>
+      </w:r>
+      <w:r>
+        <w:rPr>
+          <w:rFonts w:eastAsia="Calibri" w:cs="Times New Roman" w:ascii="Times New Roman" w:hAnsi="Times New Roman" w:asciiTheme="majorBidi" w:cstheme="majorBidi" w:hAnsiTheme="majorBidi"/>
+          <w:b/>
+          <w:bCs/>
+          <w:color w:val="auto"/>
+          <w:kern w:val="0"/>
+          <w:sz w:val="40"/>
+          <w:szCs w:val="40"/>
+          <w:lang w:val="en-GB" w:eastAsia="en-US" w:bidi="ar-SA"/>
+        </w:rPr>
+        <w:t>.</w:t>
+      </w:r>
+      <w:r>
+        <w:rPr>
+          <w:rFonts w:eastAsia="Calibri" w:cs="Times New Roman" w:ascii="Times New Roman" w:hAnsi="Times New Roman" w:asciiTheme="majorBidi" w:cstheme="majorBidi" w:hAnsiTheme="majorBidi"/>
+          <w:b/>
+          <w:bCs/>
+          <w:color w:val="auto"/>
+          <w:kern w:val="0"/>
+          <w:sz w:val="40"/>
+          <w:szCs w:val="40"/>
+          <w:lang w:val="en-GB" w:eastAsia="en-US" w:bidi="ar-SA"/>
+        </w:rPr>
+        <w:t xml:space="preserve"> Adaboost Classifier</w:t>
+      </w:r>
+    </w:p>
+    <w:p>
+      <w:pPr>
+        <w:pStyle w:val="Normal"/>
+        <w:jc w:val="both"/>
+        <w:rPr>
+          <w:rFonts w:ascii="Times New Roman" w:hAnsi="Times New Roman" w:eastAsia="Calibri" w:cs="Times New Roman" w:asciiTheme="majorBidi" w:cstheme="majorBidi" w:hAnsiTheme="majorBidi"/>
+          <w:color w:val="auto"/>
+          <w:kern w:val="0"/>
+          <w:sz w:val="32"/>
+          <w:szCs w:val="32"/>
+          <w:lang w:val="en-GB" w:eastAsia="en-US" w:bidi="ar-SA"/>
+        </w:rPr>
+      </w:pPr>
+      <w:r>
+        <w:rPr>
+          <w:rFonts w:eastAsia="Calibri" w:cs="Times New Roman" w:cstheme="majorBidi" w:ascii="Times New Roman" w:hAnsi="Times New Roman"/>
+          <w:color w:val="auto"/>
+          <w:kern w:val="0"/>
+          <w:sz w:val="32"/>
+          <w:szCs w:val="32"/>
+          <w:lang w:val="en-GB" w:eastAsia="en-US" w:bidi="ar-SA"/>
+        </w:rPr>
+        <w:t>T</w:t>
+      </w:r>
+      <w:r>
+        <w:rPr>
+          <w:rFonts w:eastAsia="Calibri" w:cs="Times New Roman" w:cstheme="majorBidi" w:ascii="Times New Roman" w:hAnsi="Times New Roman"/>
+          <w:color w:val="auto"/>
+          <w:kern w:val="0"/>
+          <w:sz w:val="32"/>
+          <w:szCs w:val="32"/>
+          <w:lang w:val="en-GB" w:eastAsia="en-US" w:bidi="ar-SA"/>
+        </w:rPr>
+        <w:t>ODO</w:t>
+      </w:r>
+    </w:p>
+    <w:p>
+      <w:pPr>
+        <w:pStyle w:val="Normal"/>
+        <w:jc w:val="both"/>
+        <w:rPr>
+          <w:rFonts w:ascii="Times New Roman" w:hAnsi="Times New Roman" w:cs="Times New Roman"/>
+          <w:sz w:val="32"/>
+          <w:szCs w:val="32"/>
+        </w:rPr>
+      </w:pPr>
+      <w:r>
+        <w:rPr/>
+      </w:r>
+    </w:p>
+    <w:p>
+      <w:pPr>
+        <w:pStyle w:val="Normal"/>
+        <w:jc w:val="both"/>
+        <w:rPr/>
+      </w:pPr>
+      <w:r>
+        <w:rPr>
+          <w:rFonts w:eastAsia="Calibri" w:cs="Times New Roman" w:ascii="Times New Roman" w:hAnsi="Times New Roman" w:asciiTheme="majorBidi" w:cstheme="majorBidi" w:hAnsiTheme="majorBidi"/>
+          <w:b/>
+          <w:bCs/>
+          <w:color w:val="auto"/>
+          <w:kern w:val="0"/>
+          <w:sz w:val="40"/>
+          <w:szCs w:val="40"/>
+          <w:lang w:val="en-GB" w:eastAsia="en-US" w:bidi="ar-SA"/>
+        </w:rPr>
+        <w:t>4</w:t>
+      </w:r>
+      <w:r>
+        <w:rPr>
+          <w:rFonts w:eastAsia="Calibri" w:cs="Times New Roman" w:ascii="Times New Roman" w:hAnsi="Times New Roman" w:asciiTheme="majorBidi" w:cstheme="majorBidi" w:hAnsiTheme="majorBidi"/>
+          <w:b/>
+          <w:bCs/>
+          <w:color w:val="auto"/>
+          <w:kern w:val="0"/>
+          <w:sz w:val="40"/>
+          <w:szCs w:val="40"/>
+          <w:lang w:val="en-GB" w:eastAsia="en-US" w:bidi="ar-SA"/>
+        </w:rPr>
+        <w:t>.</w:t>
+      </w:r>
+      <w:r>
+        <w:rPr>
+          <w:rFonts w:eastAsia="Calibri" w:cs="Times New Roman" w:ascii="Times New Roman" w:hAnsi="Times New Roman" w:asciiTheme="majorBidi" w:cstheme="majorBidi" w:hAnsiTheme="majorBidi"/>
+          <w:b/>
+          <w:bCs/>
+          <w:color w:val="auto"/>
+          <w:kern w:val="0"/>
+          <w:sz w:val="40"/>
+          <w:szCs w:val="40"/>
+          <w:lang w:val="en-GB" w:eastAsia="en-US" w:bidi="ar-SA"/>
+        </w:rPr>
+        <w:t xml:space="preserve"> SVM</w:t>
+      </w:r>
+    </w:p>
+    <w:p>
+      <w:pPr>
+        <w:pStyle w:val="Normal"/>
+        <w:jc w:val="both"/>
+        <w:rPr>
+          <w:rFonts w:ascii="Times New Roman" w:hAnsi="Times New Roman" w:eastAsia="Calibri" w:cs="Times New Roman" w:asciiTheme="majorBidi" w:cstheme="majorBidi" w:hAnsiTheme="majorBidi"/>
+          <w:color w:val="auto"/>
+          <w:kern w:val="0"/>
+          <w:sz w:val="32"/>
+          <w:szCs w:val="32"/>
+          <w:lang w:val="en-GB" w:eastAsia="en-US" w:bidi="ar-SA"/>
+        </w:rPr>
+      </w:pPr>
+      <w:r>
+        <w:rPr>
+          <w:rFonts w:eastAsia="Calibri" w:cs="Times New Roman" w:cstheme="majorBidi" w:ascii="Times New Roman" w:hAnsi="Times New Roman"/>
+          <w:color w:val="auto"/>
+          <w:kern w:val="0"/>
+          <w:sz w:val="32"/>
+          <w:szCs w:val="32"/>
+          <w:lang w:val="en-GB" w:eastAsia="en-US" w:bidi="ar-SA"/>
+        </w:rPr>
+        <w:t>T</w:t>
+      </w:r>
+      <w:r>
+        <w:rPr>
+          <w:rFonts w:eastAsia="Calibri" w:cs="Times New Roman" w:cstheme="majorBidi" w:ascii="Times New Roman" w:hAnsi="Times New Roman"/>
+          <w:color w:val="auto"/>
+          <w:kern w:val="0"/>
+          <w:sz w:val="32"/>
+          <w:szCs w:val="32"/>
+          <w:lang w:val="en-GB" w:eastAsia="en-US" w:bidi="ar-SA"/>
+        </w:rPr>
+        <w:t>ODO</w:t>
+      </w:r>
+    </w:p>
+    <w:p>
+      <w:pPr>
+        <w:pStyle w:val="Normal"/>
+        <w:jc w:val="both"/>
+        <w:rPr>
+          <w:rFonts w:ascii="Times New Roman" w:hAnsi="Times New Roman" w:cs="Times New Roman"/>
+          <w:sz w:val="32"/>
+          <w:szCs w:val="32"/>
+        </w:rPr>
+      </w:pPr>
+      <w:r>
+        <w:rPr/>
+      </w:r>
+    </w:p>
+    <w:p>
+      <w:pPr>
+        <w:pStyle w:val="Normal"/>
+        <w:spacing w:before="0" w:after="160"/>
+        <w:jc w:val="both"/>
+        <w:rPr>
+          <w:rFonts w:ascii="Times New Roman" w:hAnsi="Times New Roman" w:eastAsia="Calibri" w:cs="Times New Roman" w:asciiTheme="majorBidi" w:cstheme="majorBidi" w:hAnsiTheme="majorBidi"/>
+          <w:color w:val="auto"/>
+          <w:kern w:val="0"/>
+          <w:sz w:val="48"/>
+          <w:szCs w:val="48"/>
+          <w:lang w:val="en-GB" w:eastAsia="en-US" w:bidi="ar-SA"/>
+        </w:rPr>
+      </w:pPr>
+      <w:r>
+        <w:rPr>
+          <w:rFonts w:eastAsia="Calibri" w:cs="Times New Roman" w:cstheme="majorBidi" w:ascii="Times New Roman" w:hAnsi="Times New Roman"/>
+          <w:color w:val="auto"/>
+          <w:kern w:val="0"/>
+          <w:sz w:val="48"/>
+          <w:szCs w:val="48"/>
+          <w:lang w:val="en-GB" w:eastAsia="en-US" w:bidi="ar-SA"/>
+        </w:rPr>
+        <w:t>Results</w:t>
+      </w:r>
+    </w:p>
+    <w:p>
+      <w:pPr>
+        <w:pStyle w:val="Normal"/>
+        <w:spacing w:before="0" w:after="160"/>
+        <w:jc w:val="both"/>
+        <w:rPr>
+          <w:sz w:val="40"/>
+          <w:szCs w:val="40"/>
+        </w:rPr>
+      </w:pPr>
+      <w:r>
+        <w:rPr>
+          <w:rFonts w:eastAsia="Calibri" w:cs="Times New Roman" w:ascii="Times New Roman" w:hAnsi="Times New Roman" w:asciiTheme="majorBidi" w:cstheme="majorBidi" w:hAnsiTheme="majorBidi"/>
+          <w:color w:val="auto"/>
+          <w:kern w:val="0"/>
+          <w:sz w:val="40"/>
+          <w:szCs w:val="40"/>
+          <w:lang w:val="en-GB" w:eastAsia="en-US" w:bidi="ar-SA"/>
+        </w:rPr>
+        <w:t>accuarcy results before removing outliers</w:t>
+      </w:r>
+    </w:p>
+    <w:tbl>
+      <w:tblPr>
+        <w:tblW w:w="9026" w:type="dxa"/>
+        <w:jc w:val="left"/>
+        <w:tblInd w:w="0" w:type="dxa"/>
+        <w:tblCellMar>
+          <w:top w:w="0" w:type="dxa"/>
+          <w:left w:w="0" w:type="dxa"/>
+          <w:bottom w:w="0" w:type="dxa"/>
+          <w:right w:w="0" w:type="dxa"/>
+        </w:tblCellMar>
+      </w:tblPr>
+      <w:tblGrid>
+        <w:gridCol w:w="1805"/>
+        <w:gridCol w:w="1805"/>
+        <w:gridCol w:w="1805"/>
+        <w:gridCol w:w="1805"/>
+        <w:gridCol w:w="1806"/>
+      </w:tblGrid>
+      <w:tr>
+        <w:trPr/>
+        <w:tc>
+          <w:tcPr>
+            <w:tcW w:w="1805" w:type="dxa"/>
+            <w:tcBorders/>
+            <w:shd w:fill="FFFF00" w:val="clear"/>
+          </w:tcPr>
+          <w:p>
+            <w:pPr>
+              <w:pStyle w:val="TableContents"/>
+              <w:spacing w:before="0" w:after="160"/>
+              <w:rPr/>
+            </w:pPr>
+            <w:r>
+              <w:rPr/>
+              <w:t>Metric \ Model</w:t>
+            </w:r>
+          </w:p>
+        </w:tc>
+        <w:tc>
+          <w:tcPr>
+            <w:tcW w:w="1805" w:type="dxa"/>
+            <w:tcBorders/>
+            <w:shd w:fill="FFFF00" w:val="clear"/>
+          </w:tcPr>
+          <w:p>
+            <w:pPr>
+              <w:pStyle w:val="TableContents"/>
+              <w:spacing w:before="0" w:after="160"/>
+              <w:rPr/>
+            </w:pPr>
+            <w:r>
+              <w:rPr/>
+              <w:t>Decision Tree</w:t>
+            </w:r>
+          </w:p>
+        </w:tc>
+        <w:tc>
+          <w:tcPr>
+            <w:tcW w:w="1805" w:type="dxa"/>
+            <w:tcBorders/>
+            <w:shd w:fill="FFFF00" w:val="clear"/>
+          </w:tcPr>
+          <w:p>
+            <w:pPr>
+              <w:pStyle w:val="TableContents"/>
+              <w:spacing w:before="0" w:after="160"/>
+              <w:rPr/>
+            </w:pPr>
+            <w:r>
+              <w:rPr/>
+              <w:t>Logistic Regression</w:t>
+            </w:r>
+          </w:p>
+        </w:tc>
+        <w:tc>
+          <w:tcPr>
+            <w:tcW w:w="1805" w:type="dxa"/>
+            <w:tcBorders/>
+            <w:shd w:fill="FFFF00" w:val="clear"/>
+          </w:tcPr>
+          <w:p>
+            <w:pPr>
+              <w:pStyle w:val="TableContents"/>
+              <w:spacing w:before="0" w:after="160"/>
+              <w:rPr/>
+            </w:pPr>
+            <w:r>
+              <w:rPr/>
+              <w:t>Adaboost</w:t>
+            </w:r>
+          </w:p>
+        </w:tc>
+        <w:tc>
+          <w:tcPr>
+            <w:tcW w:w="1806" w:type="dxa"/>
+            <w:tcBorders/>
+            <w:shd w:fill="FFFF00" w:val="clear"/>
+          </w:tcPr>
+          <w:p>
+            <w:pPr>
+              <w:pStyle w:val="TableContents"/>
+              <w:spacing w:before="0" w:after="160"/>
+              <w:rPr/>
+            </w:pPr>
+            <w:r>
+              <w:rPr/>
+              <w:t>SVM</w:t>
+            </w:r>
+          </w:p>
+        </w:tc>
+      </w:tr>
+      <w:tr>
+        <w:trPr/>
+        <w:tc>
+          <w:tcPr>
+            <w:tcW w:w="1805" w:type="dxa"/>
+            <w:tcBorders/>
+            <w:shd w:fill="E8F2A1" w:val="clear"/>
+          </w:tcPr>
+          <w:p>
+            <w:pPr>
+              <w:pStyle w:val="TableContents"/>
+              <w:spacing w:before="0" w:after="160"/>
+              <w:rPr/>
+            </w:pPr>
+            <w:r>
+              <w:rPr/>
+              <w:t>Validation Accuracy</w:t>
+            </w:r>
+          </w:p>
+        </w:tc>
+        <w:tc>
+          <w:tcPr>
+            <w:tcW w:w="1805" w:type="dxa"/>
+            <w:tcBorders/>
+          </w:tcPr>
+          <w:p>
+            <w:pPr>
+              <w:pStyle w:val="TableContents"/>
+              <w:spacing w:before="0" w:after="160"/>
+              <w:rPr/>
+            </w:pPr>
+            <w:r>
+              <w:rPr/>
+            </w:r>
+          </w:p>
+        </w:tc>
+        <w:tc>
+          <w:tcPr>
+            <w:tcW w:w="1805" w:type="dxa"/>
+            <w:tcBorders/>
+          </w:tcPr>
+          <w:p>
+            <w:pPr>
+              <w:pStyle w:val="TableContents"/>
+              <w:spacing w:before="0" w:after="160"/>
+              <w:rPr/>
+            </w:pPr>
+            <w:r>
+              <w:rPr/>
+            </w:r>
+          </w:p>
+        </w:tc>
+        <w:tc>
+          <w:tcPr>
+            <w:tcW w:w="1805" w:type="dxa"/>
+            <w:tcBorders/>
+          </w:tcPr>
+          <w:p>
+            <w:pPr>
+              <w:pStyle w:val="TableContents"/>
+              <w:spacing w:before="0" w:after="160"/>
+              <w:rPr/>
+            </w:pPr>
+            <w:r>
+              <w:rPr/>
+            </w:r>
+          </w:p>
+        </w:tc>
+        <w:tc>
+          <w:tcPr>
+            <w:tcW w:w="1806" w:type="dxa"/>
+            <w:tcBorders/>
+          </w:tcPr>
+          <w:p>
+            <w:pPr>
+              <w:pStyle w:val="TableContents"/>
+              <w:spacing w:before="0" w:after="160"/>
+              <w:rPr/>
+            </w:pPr>
+            <w:r>
+              <w:rPr/>
+            </w:r>
+          </w:p>
+        </w:tc>
+      </w:tr>
+      <w:tr>
+        <w:trPr/>
+        <w:tc>
+          <w:tcPr>
+            <w:tcW w:w="1805" w:type="dxa"/>
+            <w:tcBorders/>
+            <w:shd w:fill="E8F2A1" w:val="clear"/>
+          </w:tcPr>
+          <w:p>
+            <w:pPr>
+              <w:pStyle w:val="TableContents"/>
+              <w:spacing w:before="0" w:after="160"/>
+              <w:rPr/>
+            </w:pPr>
+            <w:r>
+              <w:rPr/>
+              <w:t>Test Accuracy</w:t>
+            </w:r>
+          </w:p>
+        </w:tc>
+        <w:tc>
+          <w:tcPr>
+            <w:tcW w:w="1805" w:type="dxa"/>
+            <w:tcBorders/>
+          </w:tcPr>
+          <w:p>
+            <w:pPr>
+              <w:pStyle w:val="TableContents"/>
+              <w:spacing w:before="0" w:after="160"/>
+              <w:rPr/>
+            </w:pPr>
+            <w:r>
+              <w:rPr/>
+            </w:r>
+          </w:p>
+        </w:tc>
+        <w:tc>
+          <w:tcPr>
+            <w:tcW w:w="1805" w:type="dxa"/>
+            <w:tcBorders/>
+          </w:tcPr>
+          <w:p>
+            <w:pPr>
+              <w:pStyle w:val="TableContents"/>
+              <w:spacing w:before="0" w:after="160"/>
+              <w:rPr/>
+            </w:pPr>
+            <w:r>
+              <w:rPr/>
+            </w:r>
+          </w:p>
+        </w:tc>
+        <w:tc>
+          <w:tcPr>
+            <w:tcW w:w="1805" w:type="dxa"/>
+            <w:tcBorders/>
+          </w:tcPr>
+          <w:p>
+            <w:pPr>
+              <w:pStyle w:val="TableContents"/>
+              <w:spacing w:before="0" w:after="160"/>
+              <w:rPr/>
+            </w:pPr>
+            <w:r>
+              <w:rPr/>
+            </w:r>
+          </w:p>
+        </w:tc>
+        <w:tc>
+          <w:tcPr>
+            <w:tcW w:w="1806" w:type="dxa"/>
+            <w:tcBorders/>
+          </w:tcPr>
+          <w:p>
+            <w:pPr>
+              <w:pStyle w:val="TableContents"/>
+              <w:spacing w:before="0" w:after="160"/>
+              <w:rPr/>
+            </w:pPr>
+            <w:r>
+              <w:rPr/>
+            </w:r>
+          </w:p>
+        </w:tc>
+      </w:tr>
+    </w:tbl>
+    <w:p>
+      <w:pPr>
+        <w:pStyle w:val="Normal"/>
+        <w:spacing w:before="0" w:after="160"/>
+        <w:jc w:val="both"/>
+        <w:rPr>
+          <w:rFonts w:ascii="Times New Roman" w:hAnsi="Times New Roman" w:eastAsia="Calibri" w:cs="Times New Roman" w:asciiTheme="majorBidi" w:cstheme="majorBidi" w:hAnsiTheme="majorBidi"/>
+          <w:color w:val="auto"/>
+          <w:kern w:val="0"/>
+          <w:lang w:val="en-GB" w:eastAsia="en-US" w:bidi="ar-SA"/>
+        </w:rPr>
+      </w:pPr>
+      <w:r>
+        <w:rPr>
+          <w:sz w:val="40"/>
+          <w:szCs w:val="40"/>
+        </w:rPr>
+      </w:r>
+    </w:p>
+    <w:p>
+      <w:pPr>
+        <w:pStyle w:val="Normal"/>
+        <w:spacing w:before="0" w:after="160"/>
+        <w:jc w:val="both"/>
+        <w:rPr/>
+      </w:pPr>
+      <w:r>
+        <w:rPr>
+          <w:rFonts w:eastAsia="Calibri" w:cs="Times New Roman" w:ascii="Times New Roman" w:hAnsi="Times New Roman" w:asciiTheme="majorBidi" w:cstheme="majorBidi" w:hAnsiTheme="majorBidi"/>
+          <w:color w:val="auto"/>
+          <w:kern w:val="0"/>
+          <w:sz w:val="40"/>
+          <w:szCs w:val="40"/>
+          <w:lang w:val="en-GB" w:eastAsia="en-US" w:bidi="ar-SA"/>
+        </w:rPr>
+        <w:t>accuarcy results after removing outliers</w:t>
+      </w:r>
+    </w:p>
+    <w:tbl>
+      <w:tblPr>
+        <w:tblW w:w="9026" w:type="dxa"/>
+        <w:jc w:val="left"/>
+        <w:tblInd w:w="0" w:type="dxa"/>
+        <w:tblCellMar>
+          <w:top w:w="0" w:type="dxa"/>
+          <w:left w:w="0" w:type="dxa"/>
+          <w:bottom w:w="0" w:type="dxa"/>
+          <w:right w:w="0" w:type="dxa"/>
+        </w:tblCellMar>
+      </w:tblPr>
+      <w:tblGrid>
+        <w:gridCol w:w="1805"/>
+        <w:gridCol w:w="1805"/>
+        <w:gridCol w:w="1805"/>
+        <w:gridCol w:w="1805"/>
+        <w:gridCol w:w="1806"/>
+      </w:tblGrid>
+      <w:tr>
+        <w:trPr/>
+        <w:tc>
+          <w:tcPr>
+            <w:tcW w:w="1805" w:type="dxa"/>
+            <w:tcBorders/>
+            <w:shd w:fill="FFFF00" w:val="clear"/>
+          </w:tcPr>
+          <w:p>
+            <w:pPr>
+              <w:pStyle w:val="TableContents"/>
+              <w:spacing w:before="0" w:after="160"/>
+              <w:rPr/>
+            </w:pPr>
+            <w:r>
+              <w:rPr/>
+              <w:t>Metric \ Model</w:t>
+            </w:r>
+          </w:p>
+        </w:tc>
+        <w:tc>
+          <w:tcPr>
+            <w:tcW w:w="1805" w:type="dxa"/>
+            <w:tcBorders/>
+            <w:shd w:fill="FFFF00" w:val="clear"/>
+          </w:tcPr>
+          <w:p>
+            <w:pPr>
+              <w:pStyle w:val="TableContents"/>
+              <w:spacing w:before="0" w:after="160"/>
+              <w:rPr/>
+            </w:pPr>
+            <w:r>
+              <w:rPr/>
+              <w:t>Decision Tree</w:t>
+            </w:r>
+          </w:p>
+        </w:tc>
+        <w:tc>
+          <w:tcPr>
+            <w:tcW w:w="1805" w:type="dxa"/>
+            <w:tcBorders/>
+            <w:shd w:fill="FFFF00" w:val="clear"/>
+          </w:tcPr>
+          <w:p>
+            <w:pPr>
+              <w:pStyle w:val="TableContents"/>
+              <w:spacing w:before="0" w:after="160"/>
+              <w:rPr/>
+            </w:pPr>
+            <w:r>
+              <w:rPr/>
+              <w:t>Logistic Regression</w:t>
+            </w:r>
+          </w:p>
+        </w:tc>
+        <w:tc>
+          <w:tcPr>
+            <w:tcW w:w="1805" w:type="dxa"/>
+            <w:tcBorders/>
+            <w:shd w:fill="FFFF00" w:val="clear"/>
+          </w:tcPr>
+          <w:p>
+            <w:pPr>
+              <w:pStyle w:val="TableContents"/>
+              <w:spacing w:before="0" w:after="160"/>
+              <w:rPr/>
+            </w:pPr>
+            <w:r>
+              <w:rPr/>
+              <w:t>Adaboost</w:t>
+            </w:r>
+          </w:p>
+        </w:tc>
+        <w:tc>
+          <w:tcPr>
+            <w:tcW w:w="1806" w:type="dxa"/>
+            <w:tcBorders/>
+            <w:shd w:fill="FFFF00" w:val="clear"/>
+          </w:tcPr>
+          <w:p>
+            <w:pPr>
+              <w:pStyle w:val="TableContents"/>
+              <w:spacing w:before="0" w:after="160"/>
+              <w:rPr/>
+            </w:pPr>
+            <w:r>
+              <w:rPr/>
+              <w:t>SVM</w:t>
+            </w:r>
+          </w:p>
+        </w:tc>
+      </w:tr>
+      <w:tr>
+        <w:trPr/>
+        <w:tc>
+          <w:tcPr>
+            <w:tcW w:w="1805" w:type="dxa"/>
+            <w:tcBorders/>
+            <w:shd w:fill="E8F2A1" w:val="clear"/>
+          </w:tcPr>
+          <w:p>
+            <w:pPr>
+              <w:pStyle w:val="TableContents"/>
+              <w:spacing w:before="0" w:after="160"/>
+              <w:rPr/>
+            </w:pPr>
+            <w:r>
+              <w:rPr/>
+              <w:t>Validation Accuracy</w:t>
+            </w:r>
+          </w:p>
+        </w:tc>
+        <w:tc>
+          <w:tcPr>
+            <w:tcW w:w="1805" w:type="dxa"/>
+            <w:tcBorders/>
+          </w:tcPr>
+          <w:p>
+            <w:pPr>
+              <w:pStyle w:val="TableContents"/>
+              <w:spacing w:before="0" w:after="160"/>
+              <w:rPr/>
+            </w:pPr>
+            <w:r>
+              <w:rPr/>
+            </w:r>
+          </w:p>
+        </w:tc>
+        <w:tc>
+          <w:tcPr>
+            <w:tcW w:w="1805" w:type="dxa"/>
+            <w:tcBorders/>
+          </w:tcPr>
+          <w:p>
+            <w:pPr>
+              <w:pStyle w:val="TableContents"/>
+              <w:spacing w:before="0" w:after="160"/>
+              <w:rPr/>
+            </w:pPr>
+            <w:r>
+              <w:rPr/>
+            </w:r>
+          </w:p>
+        </w:tc>
+        <w:tc>
+          <w:tcPr>
+            <w:tcW w:w="1805" w:type="dxa"/>
+            <w:tcBorders/>
+          </w:tcPr>
+          <w:p>
+            <w:pPr>
+              <w:pStyle w:val="TableContents"/>
+              <w:spacing w:before="0" w:after="160"/>
+              <w:rPr/>
+            </w:pPr>
+            <w:r>
+              <w:rPr/>
+            </w:r>
+          </w:p>
+        </w:tc>
+        <w:tc>
+          <w:tcPr>
+            <w:tcW w:w="1806" w:type="dxa"/>
+            <w:tcBorders/>
+          </w:tcPr>
+          <w:p>
+            <w:pPr>
+              <w:pStyle w:val="TableContents"/>
+              <w:spacing w:before="0" w:after="160"/>
+              <w:rPr/>
+            </w:pPr>
+            <w:r>
+              <w:rPr/>
+            </w:r>
+          </w:p>
+        </w:tc>
+      </w:tr>
+      <w:tr>
+        <w:trPr/>
+        <w:tc>
+          <w:tcPr>
+            <w:tcW w:w="1805" w:type="dxa"/>
+            <w:tcBorders/>
+            <w:shd w:fill="E8F2A1" w:val="clear"/>
+          </w:tcPr>
+          <w:p>
+            <w:pPr>
+              <w:pStyle w:val="TableContents"/>
+              <w:spacing w:before="0" w:after="160"/>
+              <w:rPr/>
+            </w:pPr>
+            <w:r>
+              <w:rPr/>
+              <w:t>Test Accuracy</w:t>
+            </w:r>
+          </w:p>
+        </w:tc>
+        <w:tc>
+          <w:tcPr>
+            <w:tcW w:w="1805" w:type="dxa"/>
+            <w:tcBorders/>
+          </w:tcPr>
+          <w:p>
+            <w:pPr>
+              <w:pStyle w:val="TableContents"/>
+              <w:spacing w:before="0" w:after="160"/>
+              <w:rPr/>
+            </w:pPr>
+            <w:r>
+              <w:rPr/>
+            </w:r>
+          </w:p>
+        </w:tc>
+        <w:tc>
+          <w:tcPr>
+            <w:tcW w:w="1805" w:type="dxa"/>
+            <w:tcBorders/>
+          </w:tcPr>
+          <w:p>
+            <w:pPr>
+              <w:pStyle w:val="TableContents"/>
+              <w:spacing w:before="0" w:after="160"/>
+              <w:rPr/>
+            </w:pPr>
+            <w:r>
+              <w:rPr/>
+            </w:r>
+          </w:p>
+        </w:tc>
+        <w:tc>
+          <w:tcPr>
+            <w:tcW w:w="1805" w:type="dxa"/>
+            <w:tcBorders/>
+          </w:tcPr>
+          <w:p>
+            <w:pPr>
+              <w:pStyle w:val="TableContents"/>
+              <w:spacing w:before="0" w:after="160"/>
+              <w:rPr/>
+            </w:pPr>
+            <w:r>
+              <w:rPr/>
+            </w:r>
+          </w:p>
+        </w:tc>
+        <w:tc>
+          <w:tcPr>
+            <w:tcW w:w="1806" w:type="dxa"/>
+            <w:tcBorders/>
+          </w:tcPr>
+          <w:p>
+            <w:pPr>
+              <w:pStyle w:val="TableContents"/>
+              <w:spacing w:before="0" w:after="160"/>
+              <w:rPr/>
+            </w:pPr>
+            <w:r>
+              <w:rPr/>
+            </w:r>
+          </w:p>
+        </w:tc>
+      </w:tr>
+    </w:tbl>
+    <w:p>
+      <w:pPr>
+        <w:pStyle w:val="Normal"/>
+        <w:spacing w:before="0" w:after="160"/>
+        <w:jc w:val="both"/>
+        <w:rPr>
+          <w:rFonts w:ascii="Times New Roman" w:hAnsi="Times New Roman" w:eastAsia="Calibri" w:cs="Times New Roman" w:asciiTheme="majorBidi" w:cstheme="majorBidi" w:hAnsiTheme="majorBidi"/>
+          <w:color w:val="auto"/>
+          <w:kern w:val="0"/>
+          <w:lang w:val="en-GB" w:eastAsia="en-US" w:bidi="ar-SA"/>
+        </w:rPr>
+      </w:pPr>
+      <w:r>
+        <w:rPr>
+          <w:rFonts w:eastAsia="Calibri" w:cs="Times New Roman" w:cstheme="majorBidi" w:ascii="Times New Roman" w:hAnsi="Times New Roman"/>
+          <w:color w:val="auto"/>
+          <w:kern w:val="0"/>
+          <w:sz w:val="48"/>
+          <w:szCs w:val="48"/>
+          <w:lang w:val="en-GB" w:eastAsia="en-US" w:bidi="ar-SA"/>
+        </w:rPr>
+      </w:r>
+    </w:p>
+    <w:p>
+      <w:pPr>
+        <w:pStyle w:val="Normal"/>
+        <w:spacing w:before="0" w:after="160"/>
+        <w:jc w:val="both"/>
+        <w:rPr>
+          <w:rFonts w:ascii="Times New Roman" w:hAnsi="Times New Roman" w:eastAsia="Calibri" w:cs="Times New Roman" w:asciiTheme="majorBidi" w:cstheme="majorBidi" w:hAnsiTheme="majorBidi"/>
+          <w:color w:val="auto"/>
+          <w:kern w:val="0"/>
+          <w:sz w:val="48"/>
+          <w:szCs w:val="48"/>
+          <w:lang w:val="en-GB" w:eastAsia="en-US" w:bidi="ar-SA"/>
+        </w:rPr>
+      </w:pPr>
+      <w:r>
+        <w:rPr>
+          <w:rFonts w:eastAsia="Calibri" w:cs="Times New Roman" w:cstheme="majorBidi" w:ascii="Times New Roman" w:hAnsi="Times New Roman"/>
+          <w:color w:val="auto"/>
+          <w:kern w:val="0"/>
+          <w:sz w:val="48"/>
+          <w:szCs w:val="48"/>
+          <w:lang w:val="en-GB" w:eastAsia="en-US" w:bidi="ar-SA"/>
+        </w:rPr>
+        <w:t>Conclusion</w:t>
+      </w:r>
+    </w:p>
+    <w:p>
+      <w:pPr>
+        <w:pStyle w:val="Normal"/>
+        <w:spacing w:before="0" w:after="160"/>
+        <w:jc w:val="both"/>
+        <w:rPr>
+          <w:rFonts w:ascii="Times New Roman" w:hAnsi="Times New Roman" w:eastAsia="Calibri" w:cs="Times New Roman" w:asciiTheme="majorBidi" w:cstheme="majorBidi" w:hAnsiTheme="majorBidi"/>
+          <w:color w:val="auto"/>
+          <w:kern w:val="0"/>
+          <w:sz w:val="36"/>
+          <w:szCs w:val="36"/>
+          <w:lang w:val="en-GB" w:eastAsia="en-US" w:bidi="ar-SA"/>
+        </w:rPr>
+      </w:pPr>
+      <w:r>
+        <w:rPr>
+          <w:rFonts w:eastAsia="Calibri" w:cs="Times New Roman" w:cstheme="majorBidi" w:ascii="Times New Roman" w:hAnsi="Times New Roman"/>
+          <w:color w:val="auto"/>
+          <w:kern w:val="0"/>
+          <w:sz w:val="36"/>
+          <w:szCs w:val="36"/>
+          <w:lang w:val="en-GB" w:eastAsia="en-US" w:bidi="ar-SA"/>
+        </w:rPr>
+        <w:t xml:space="preserve">after reviewing the accuaracies and taking into consideration the generalization and </w:t>
+      </w:r>
+    </w:p>
     <w:sectPr>
-      <w:footerReference w:type="default" r:id="rId5"/>
+      <w:footerReference w:type="default" r:id="rId9"/>
       <w:type w:val="nextPage"/>
       <w:pgSz w:w="11906" w:h="16838"/>
       <w:pgMar w:left="1440" w:right="1440" w:header="0" w:top="1440" w:footer="708" w:bottom="1440" w:gutter="0"/>
@@ -1233,7 +4241,7 @@
         <w:docPartGallery w:val="Page Numbers (Bottom of Page)"/>
         <w:docPartUnique w:val="true"/>
       </w:docPartObj>
-      <w:id w:val="970166998"/>
+      <w:id w:val="603082808"/>
     </w:sdtPr>
     <w:sdtContent>
       <w:p>
@@ -1259,7 +4267,7 @@
         </w:r>
         <w:r>
           <w:rPr/>
-          <w:t>1</w:t>
+          <w:t>6</w:t>
         </w:r>
         <w:r>
           <w:rPr/>
@@ -1301,7 +4309,6 @@
     <w:rPrDefault>
       <w:rPr>
         <w:rFonts w:ascii="Calibri" w:hAnsi="Calibri" w:eastAsia="Calibri" w:cs="Arial" w:asciiTheme="minorHAnsi" w:cstheme="minorBidi" w:eastAsiaTheme="minorHAnsi" w:hAnsiTheme="minorHAnsi"/>
-        <w:sz w:val="22"/>
         <w:szCs w:val="22"/>
         <w:lang w:val="en-GB" w:eastAsia="en-US" w:bidi="ar-SA"/>
       </w:rPr>
@@ -1690,6 +4697,7 @@
     <w:qFormat/>
     <w:pPr>
       <w:widowControl/>
+      <w:suppressAutoHyphens w:val="true"/>
       <w:bidi w:val="0"/>
       <w:spacing w:lineRule="auto" w:line="259" w:before="0" w:after="160"/>
       <w:jc w:val="left"/>
@@ -1883,6 +4891,42 @@
     <w:qFormat/>
     <w:pPr/>
     <w:rPr/>
+  </w:style>
+  <w:style w:type="paragraph" w:styleId="Figure">
+    <w:name w:val="Figure"/>
+    <w:basedOn w:val="Caption"/>
+    <w:qFormat/>
+    <w:pPr/>
+    <w:rPr/>
+  </w:style>
+  <w:style w:type="paragraph" w:styleId="Text">
+    <w:name w:val="Text"/>
+    <w:basedOn w:val="Caption"/>
+    <w:qFormat/>
+    <w:pPr/>
+    <w:rPr/>
+  </w:style>
+  <w:style w:type="paragraph" w:styleId="TableContents">
+    <w:name w:val="Table Contents"/>
+    <w:basedOn w:val="Normal"/>
+    <w:qFormat/>
+    <w:pPr>
+      <w:suppressLineNumbers/>
+    </w:pPr>
+    <w:rPr/>
+  </w:style>
+  <w:style w:type="paragraph" w:styleId="TableHeading">
+    <w:name w:val="Table Heading"/>
+    <w:basedOn w:val="TableContents"/>
+    <w:qFormat/>
+    <w:pPr>
+      <w:suppressLineNumbers/>
+      <w:jc w:val="center"/>
+    </w:pPr>
+    <w:rPr>
+      <w:b/>
+      <w:bCs/>
+    </w:rPr>
   </w:style>
   <w:style w:type="numbering" w:styleId="NoList" w:default="1">
     <w:name w:val="No List"/>

</xml_diff>

<commit_message>
removed remove outliers part
</commit_message>
<xml_diff>
--- a/Lol_Document.docx
+++ b/Lol_Document.docx
@@ -3541,7 +3541,7 @@
     </w:p>
     <w:tbl>
       <w:tblPr>
-        <w:tblW w:w="9026" w:type="dxa"/>
+        <w:tblW w:w="9086" w:type="dxa"/>
         <w:jc w:val="left"/>
         <w:tblInd w:w="0" w:type="dxa"/>
         <w:tblCellMar>
@@ -3556,7 +3556,7 @@
         <w:gridCol w:w="1805"/>
         <w:gridCol w:w="1805"/>
         <w:gridCol w:w="1805"/>
-        <w:gridCol w:w="1806"/>
+        <w:gridCol w:w="1866"/>
       </w:tblGrid>
       <w:tr>
         <w:trPr/>
@@ -3634,7 +3634,7 @@
         </w:tc>
         <w:tc>
           <w:tcPr>
-            <w:tcW w:w="1806" w:type="dxa"/>
+            <w:tcW w:w="1866" w:type="dxa"/>
             <w:tcBorders/>
             <w:shd w:fill="FFFF00" w:val="clear"/>
           </w:tcPr>
@@ -3684,6 +3684,7 @@
             </w:pPr>
             <w:r>
               <w:rPr/>
+              <w:t>0.686652391</w:t>
             </w:r>
           </w:p>
         </w:tc>
@@ -3700,6 +3701,7 @@
             </w:pPr>
             <w:r>
               <w:rPr/>
+              <w:t>0.7323340471</w:t>
             </w:r>
           </w:p>
         </w:tc>
@@ -3716,12 +3718,13 @@
             </w:pPr>
             <w:r>
               <w:rPr/>
+              <w:t>0.729478943611706</w:t>
             </w:r>
           </w:p>
         </w:tc>
         <w:tc>
           <w:tcPr>
-            <w:tcW w:w="1806" w:type="dxa"/>
+            <w:tcW w:w="1866" w:type="dxa"/>
             <w:tcBorders/>
           </w:tcPr>
           <w:p>
@@ -3732,6 +3735,7 @@
             </w:pPr>
             <w:r>
               <w:rPr/>
+              <w:t>0.7323340471</w:t>
             </w:r>
           </w:p>
         </w:tc>
@@ -3769,6 +3773,7 @@
             </w:pPr>
             <w:r>
               <w:rPr/>
+              <w:t>0.6842105263</w:t>
             </w:r>
           </w:p>
         </w:tc>
@@ -3785,6 +3790,7 @@
             </w:pPr>
             <w:r>
               <w:rPr/>
+              <w:t>0.7343117408</w:t>
             </w:r>
           </w:p>
         </w:tc>
@@ -3801,12 +3807,13 @@
             </w:pPr>
             <w:r>
               <w:rPr/>
+              <w:t>0.7211538461538461</w:t>
             </w:r>
           </w:p>
         </w:tc>
         <w:tc>
           <w:tcPr>
-            <w:tcW w:w="1806" w:type="dxa"/>
+            <w:tcW w:w="1866" w:type="dxa"/>
             <w:tcBorders/>
           </w:tcPr>
           <w:p>
@@ -3817,6 +3824,7 @@
             </w:pPr>
             <w:r>
               <w:rPr/>
+              <w:t>0.7277327935</w:t>
             </w:r>
           </w:p>
         </w:tc>
@@ -4241,7 +4249,7 @@
         <w:docPartGallery w:val="Page Numbers (Bottom of Page)"/>
         <w:docPartUnique w:val="true"/>
       </w:docPartObj>
-      <w:id w:val="603082808"/>
+      <w:id w:val="567659141"/>
     </w:sdtPr>
     <w:sdtContent>
       <w:p>

</xml_diff>

<commit_message>
added hyperparameter tuning for logistic regression
</commit_message>
<xml_diff>
--- a/Lol_Document.docx
+++ b/Lol_Document.docx
@@ -19,7 +19,7 @@
                   <wp:posOffset>-716280</wp:posOffset>
                 </wp:positionH>
                 <wp:positionV relativeFrom="paragraph">
-                  <wp:posOffset>683260</wp:posOffset>
+                  <wp:posOffset>689610</wp:posOffset>
                 </wp:positionV>
                 <wp:extent cx="2282190" cy="1075055"/>
                 <wp:effectExtent l="0" t="0" r="12700" b="13970"/>
@@ -120,7 +120,7 @@
           </mc:Choice>
           <mc:Fallback>
             <w:pict>
-              <v:rect id="shape_0" ID="Text Box 2" fillcolor="white" stroked="t" style="position:absolute;margin-left:-56.4pt;margin-top:53.8pt;width:179.6pt;height:84.55pt;mso-position-horizontal-relative:margin" wp14:anchorId="37DE15DD">
+              <v:rect id="shape_0" ID="Text Box 2" fillcolor="white" stroked="t" style="position:absolute;margin-left:-56.4pt;margin-top:54.3pt;width:179.6pt;height:84.55pt;mso-position-horizontal-relative:margin" wp14:anchorId="37DE15DD">
                 <w10:wrap type="square"/>
                 <v:fill o:detectmouseclick="t" type="solid" color2="black"/>
                 <v:stroke color="white" weight="9360" joinstyle="miter" endcap="flat"/>
@@ -1788,13 +1788,143 @@
       <w:pPr>
         <w:pStyle w:val="Normal"/>
         <w:jc w:val="both"/>
-        <w:rPr>
+        <w:rPr/>
+      </w:pPr>
+      <w:r>
+        <w:rPr>
+          <w:rFonts w:eastAsia="Calibri" w:cs="Times New Roman" w:ascii="Times New Roman" w:hAnsi="Times New Roman" w:asciiTheme="majorBidi" w:cstheme="majorBidi" w:hAnsiTheme="majorBidi"/>
+          <w:b/>
+          <w:bCs/>
+          <w:color w:val="auto"/>
+          <w:kern w:val="0"/>
+          <w:sz w:val="40"/>
+          <w:szCs w:val="40"/>
+          <w:lang w:val="en-GB" w:eastAsia="en-US" w:bidi="ar-SA"/>
+        </w:rPr>
+        <w:t>1</w:t>
+      </w:r>
+      <w:r>
+        <w:rPr>
+          <w:rFonts w:eastAsia="Calibri" w:cs="Times New Roman" w:ascii="Times New Roman" w:hAnsi="Times New Roman" w:asciiTheme="majorBidi" w:cstheme="majorBidi" w:hAnsiTheme="majorBidi"/>
+          <w:b/>
+          <w:bCs/>
+          <w:color w:val="auto"/>
+          <w:kern w:val="0"/>
+          <w:sz w:val="40"/>
+          <w:szCs w:val="40"/>
+          <w:lang w:val="en-GB" w:eastAsia="en-US" w:bidi="ar-SA"/>
+        </w:rPr>
+        <w:t xml:space="preserve">. </w:t>
+      </w:r>
+      <w:r>
+        <w:rPr>
+          <w:rFonts w:eastAsia="Calibri" w:cs="Times New Roman" w:ascii="Times New Roman" w:hAnsi="Times New Roman" w:asciiTheme="majorBidi" w:cstheme="majorBidi" w:hAnsiTheme="majorBidi"/>
+          <w:b/>
+          <w:bCs/>
+          <w:color w:val="auto"/>
+          <w:kern w:val="0"/>
+          <w:sz w:val="40"/>
+          <w:szCs w:val="40"/>
+          <w:lang w:val="en-GB" w:eastAsia="en-US" w:bidi="ar-SA"/>
+        </w:rPr>
+        <w:t>Debiasing of data</w:t>
+      </w:r>
+    </w:p>
+    <w:p>
+      <w:pPr>
+        <w:pStyle w:val="Normal"/>
+        <w:jc w:val="both"/>
+        <w:rPr>
+          <w:rFonts w:ascii="Times New Roman" w:hAnsi="Times New Roman" w:eastAsia="Calibri" w:cs="Times New Roman" w:asciiTheme="majorBidi" w:cstheme="majorBidi" w:hAnsiTheme="majorBidi"/>
           <w:b/>
           <w:b/>
           <w:bCs/>
+          <w:color w:val="auto"/>
+          <w:kern w:val="0"/>
           <w:sz w:val="40"/>
           <w:szCs w:val="40"/>
-        </w:rPr>
+          <w:lang w:val="en-GB" w:eastAsia="en-US" w:bidi="ar-SA"/>
+        </w:rPr>
+      </w:pPr>
+      <w:r>
+        <w:rPr/>
+        <w:drawing>
+          <wp:anchor behindDoc="0" distT="0" distB="0" distL="0" distR="0" simplePos="0" locked="0" layoutInCell="1" allowOverlap="1" relativeHeight="14">
+            <wp:simplePos x="0" y="0"/>
+            <wp:positionH relativeFrom="column">
+              <wp:align>center</wp:align>
+            </wp:positionH>
+            <wp:positionV relativeFrom="paragraph">
+              <wp:posOffset>635</wp:posOffset>
+            </wp:positionV>
+            <wp:extent cx="4838065" cy="3352165"/>
+            <wp:effectExtent l="0" t="0" r="0" b="0"/>
+            <wp:wrapTopAndBottom/>
+            <wp:docPr id="5" name="Image5" descr=""/>
+            <wp:cNvGraphicFramePr>
+              <a:graphicFrameLocks xmlns:a="http://schemas.openxmlformats.org/drawingml/2006/main" noChangeAspect="1"/>
+            </wp:cNvGraphicFramePr>
+            <a:graphic xmlns:a="http://schemas.openxmlformats.org/drawingml/2006/main">
+              <a:graphicData uri="http://schemas.openxmlformats.org/drawingml/2006/picture">
+                <pic:pic xmlns:pic="http://schemas.openxmlformats.org/drawingml/2006/picture">
+                  <pic:nvPicPr>
+                    <pic:cNvPr id="5" name="Image5" descr=""/>
+                    <pic:cNvPicPr>
+                      <a:picLocks noChangeAspect="1" noChangeArrowheads="1"/>
+                    </pic:cNvPicPr>
+                  </pic:nvPicPr>
+                  <pic:blipFill>
+                    <a:blip r:embed="rId5"/>
+                    <a:stretch>
+                      <a:fillRect/>
+                    </a:stretch>
+                  </pic:blipFill>
+                  <pic:spPr bwMode="auto">
+                    <a:xfrm>
+                      <a:off x="0" y="0"/>
+                      <a:ext cx="4838065" cy="3352165"/>
+                    </a:xfrm>
+                    <a:prstGeom prst="rect">
+                      <a:avLst/>
+                    </a:prstGeom>
+                  </pic:spPr>
+                </pic:pic>
+              </a:graphicData>
+            </a:graphic>
+          </wp:anchor>
+        </w:drawing>
+      </w:r>
+    </w:p>
+    <w:p>
+      <w:pPr>
+        <w:pStyle w:val="Normal"/>
+        <w:jc w:val="both"/>
+        <w:rPr>
+          <w:rFonts w:ascii="Times New Roman" w:hAnsi="Times New Roman" w:eastAsia="Calibri" w:cs="Times New Roman" w:asciiTheme="majorBidi" w:cstheme="majorBidi" w:hAnsiTheme="majorBidi"/>
+          <w:color w:val="auto"/>
+          <w:kern w:val="0"/>
+          <w:sz w:val="32"/>
+          <w:szCs w:val="32"/>
+          <w:lang w:val="en-GB" w:eastAsia="en-US" w:bidi="ar-SA"/>
+        </w:rPr>
+      </w:pPr>
+      <w:r>
+        <w:rPr>
+          <w:rFonts w:eastAsia="Calibri" w:cs="Times New Roman" w:cstheme="majorBidi" w:ascii="Times New Roman" w:hAnsi="Times New Roman"/>
+          <w:color w:val="auto"/>
+          <w:kern w:val="0"/>
+          <w:sz w:val="32"/>
+          <w:szCs w:val="32"/>
+          <w:lang w:val="en-GB" w:eastAsia="en-US" w:bidi="ar-SA"/>
+        </w:rPr>
+        <w:t>as show in the histogram above data seem to be balanced interms of the number of observations in each class so no debiasing techniques are needed.</w:t>
+      </w:r>
+    </w:p>
+    <w:p>
+      <w:pPr>
+        <w:pStyle w:val="Normal"/>
+        <w:jc w:val="both"/>
+        <w:rPr/>
       </w:pPr>
       <w:r>
         <w:rPr>
@@ -1807,7 +1937,20 @@
           <w:szCs w:val="40"/>
           <w:lang w:val="en-GB" w:eastAsia="en-US" w:bidi="ar-SA"/>
         </w:rPr>
-        <w:t xml:space="preserve">1. </w:t>
+        <w:t>2</w:t>
+      </w:r>
+      <w:r>
+        <w:rPr>
+          <w:rFonts w:eastAsia="Calibri" w:cs="Times New Roman" w:ascii="Times New Roman" w:hAnsi="Times New Roman" w:asciiTheme="majorBidi" w:cstheme="majorBidi" w:hAnsiTheme="majorBidi"/>
+          <w:b/>
+          <w:bCs/>
+          <w:color w:val="auto"/>
+          <w:kern w:val="0"/>
+          <w:sz w:val="40"/>
+          <w:szCs w:val="40"/>
+          <w:lang w:val="en-GB" w:eastAsia="en-US" w:bidi="ar-SA"/>
+        </w:rPr>
+        <w:t xml:space="preserve">. </w:t>
       </w:r>
       <w:r>
         <w:rPr>
@@ -1907,7 +2050,7 @@
                 <wp:extent cx="5532120" cy="5483860"/>
                 <wp:effectExtent l="0" t="0" r="0" b="0"/>
                 <wp:wrapTopAndBottom/>
-                <wp:docPr id="5" name="Frame3"/>
+                <wp:docPr id="6" name="Frame3"/>
                 <a:graphic xmlns:a="http://schemas.openxmlformats.org/drawingml/2006/main">
                   <a:graphicData uri="http://schemas.microsoft.com/office/word/2010/wordprocessingShape">
                     <wps:wsp>
@@ -1933,7 +2076,7 @@
                                 <wp:inline distT="0" distB="0" distL="0" distR="0">
                                   <wp:extent cx="5365750" cy="5215890"/>
                                   <wp:effectExtent l="0" t="0" r="0" b="0"/>
-                                  <wp:docPr id="6" name="Image2" descr=""/>
+                                  <wp:docPr id="7" name="Image2" descr=""/>
                                   <wp:cNvGraphicFramePr>
                                     <a:graphicFrameLocks xmlns:a="http://schemas.openxmlformats.org/drawingml/2006/main" noChangeAspect="1"/>
                                   </wp:cNvGraphicFramePr>
@@ -1941,13 +2084,13 @@
                                     <a:graphicData uri="http://schemas.openxmlformats.org/drawingml/2006/picture">
                                       <pic:pic xmlns:pic="http://schemas.openxmlformats.org/drawingml/2006/picture">
                                         <pic:nvPicPr>
-                                          <pic:cNvPr id="6" name="Image2" descr=""/>
+                                          <pic:cNvPr id="7" name="Image2" descr=""/>
                                           <pic:cNvPicPr>
                                             <a:picLocks noChangeAspect="1" noChangeArrowheads="1"/>
                                           </pic:cNvPicPr>
                                         </pic:nvPicPr>
                                         <pic:blipFill>
-                                          <a:blip r:embed="rId5"/>
+                                          <a:blip r:embed="rId6"/>
                                           <a:stretch>
                                             <a:fillRect/>
                                           </a:stretch>
@@ -2021,7 +2164,7 @@
                           <wp:inline distT="0" distB="0" distL="0" distR="0">
                             <wp:extent cx="5365750" cy="5215890"/>
                             <wp:effectExtent l="0" t="0" r="0" b="0"/>
-                            <wp:docPr id="7" name="Image2" descr=""/>
+                            <wp:docPr id="8" name="Image2" descr=""/>
                             <wp:cNvGraphicFramePr>
                               <a:graphicFrameLocks xmlns:a="http://schemas.openxmlformats.org/drawingml/2006/main" noChangeAspect="1"/>
                             </wp:cNvGraphicFramePr>
@@ -2029,13 +2172,13 @@
                               <a:graphicData uri="http://schemas.openxmlformats.org/drawingml/2006/picture">
                                 <pic:pic xmlns:pic="http://schemas.openxmlformats.org/drawingml/2006/picture">
                                   <pic:nvPicPr>
-                                    <pic:cNvPr id="7" name="Image2" descr=""/>
+                                    <pic:cNvPr id="8" name="Image2" descr=""/>
                                     <pic:cNvPicPr>
                                       <a:picLocks noChangeAspect="1" noChangeArrowheads="1"/>
                                     </pic:cNvPicPr>
                                   </pic:nvPicPr>
                                   <pic:blipFill>
-                                    <a:blip r:embed="rId5"/>
+                                    <a:blip r:embed="rId6"/>
                                     <a:stretch>
                                       <a:fillRect/>
                                     </a:stretch>
@@ -2107,7 +2250,7 @@
           <w:szCs w:val="40"/>
           <w:lang w:val="en-GB" w:eastAsia="en-US" w:bidi="ar-SA"/>
         </w:rPr>
-        <w:t>2</w:t>
+        <w:t>3</w:t>
       </w:r>
       <w:r>
         <w:rPr>
@@ -2127,50 +2270,18 @@
       <w:pPr>
         <w:pStyle w:val="Normal"/>
         <w:jc w:val="both"/>
-        <w:rPr>
-          <w:rFonts w:ascii="Times New Roman" w:hAnsi="Times New Roman" w:eastAsia="Calibri" w:cs="Times New Roman" w:asciiTheme="majorBidi" w:cstheme="majorBidi" w:hAnsiTheme="majorBidi"/>
-          <w:color w:val="auto"/>
-          <w:kern w:val="0"/>
-          <w:sz w:val="32"/>
-          <w:szCs w:val="32"/>
-          <w:lang w:val="en-GB" w:eastAsia="en-US" w:bidi="ar-SA"/>
-        </w:rPr>
-      </w:pPr>
-      <w:r>
-        <w:rPr>
-          <w:rFonts w:eastAsia="Calibri" w:cs="Times New Roman" w:cstheme="majorBidi" w:ascii="Times New Roman" w:hAnsi="Times New Roman"/>
-          <w:color w:val="auto"/>
-          <w:kern w:val="0"/>
-          <w:sz w:val="32"/>
-          <w:szCs w:val="32"/>
-          <w:lang w:val="en-GB" w:eastAsia="en-US" w:bidi="ar-SA"/>
-        </w:rPr>
-        <w:t>TODO</w:t>
-      </w:r>
-    </w:p>
-    <w:p>
-      <w:pPr>
-        <w:pStyle w:val="Normal"/>
-        <w:jc w:val="both"/>
-        <w:rPr>
-          <w:rFonts w:ascii="Times New Roman" w:hAnsi="Times New Roman" w:eastAsia="Calibri" w:cs="Times New Roman" w:asciiTheme="majorBidi" w:cstheme="majorBidi" w:hAnsiTheme="majorBidi"/>
-          <w:color w:val="auto"/>
-          <w:kern w:val="0"/>
-          <w:sz w:val="32"/>
-          <w:szCs w:val="32"/>
-          <w:lang w:val="en-GB" w:eastAsia="en-US" w:bidi="ar-SA"/>
-        </w:rPr>
-      </w:pPr>
-      <w:r>
-        <w:rPr>
-          <w:rFonts w:eastAsia="Calibri" w:cs="Times New Roman" w:cstheme="majorBidi" w:ascii="Times New Roman" w:hAnsi="Times New Roman"/>
-          <w:color w:val="auto"/>
-          <w:kern w:val="0"/>
-          <w:sz w:val="32"/>
-          <w:szCs w:val="32"/>
-          <w:lang w:val="en-GB" w:eastAsia="en-US" w:bidi="ar-SA"/>
-        </w:rPr>
-        <w:t xml:space="preserve">after drawing the box and whisker plot of the data it showed data that are </w:t>
+        <w:rPr/>
+      </w:pPr>
+      <w:r>
+        <w:rPr>
+          <w:rFonts w:eastAsia="Calibri" w:cs="Times New Roman" w:ascii="Times New Roman" w:hAnsi="Times New Roman" w:asciiTheme="majorBidi" w:cstheme="majorBidi" w:hAnsiTheme="majorBidi"/>
+          <w:color w:val="auto"/>
+          <w:kern w:val="0"/>
+          <w:sz w:val="32"/>
+          <w:szCs w:val="32"/>
+          <w:lang w:val="en-GB" w:eastAsia="en-US" w:bidi="ar-SA"/>
+        </w:rPr>
+        <w:t>Shown below is our box and whisker plots which shows the distribution of the features in our dataset before and after removing some outliers that were marked by the box and whisker plot. Actually removing outliers didn’t increase the accuracy a lot that’s why we only removed the outliers for only blueWardsPlaced, redWardsPlaced, and redAvgLevel features of our dataset.</w:t>
       </w:r>
     </w:p>
     <w:p>
@@ -2229,7 +2340,7 @@
                 <wp:extent cx="5731510" cy="2712085"/>
                 <wp:effectExtent l="0" t="0" r="0" b="0"/>
                 <wp:wrapTopAndBottom/>
-                <wp:docPr id="8" name="Frame2"/>
+                <wp:docPr id="9" name="Frame2"/>
                 <a:graphic xmlns:a="http://schemas.openxmlformats.org/drawingml/2006/main">
                   <a:graphicData uri="http://schemas.microsoft.com/office/word/2010/wordprocessingShape">
                     <wps:wsp>
@@ -2255,7 +2366,7 @@
                                 <wp:inline distT="0" distB="0" distL="0" distR="0">
                                   <wp:extent cx="5731510" cy="3201670"/>
                                   <wp:effectExtent l="0" t="0" r="0" b="0"/>
-                                  <wp:docPr id="9" name="Image1" descr=""/>
+                                  <wp:docPr id="10" name="Image1" descr=""/>
                                   <wp:cNvGraphicFramePr>
                                     <a:graphicFrameLocks xmlns:a="http://schemas.openxmlformats.org/drawingml/2006/main" noChangeAspect="1"/>
                                   </wp:cNvGraphicFramePr>
@@ -2263,13 +2374,13 @@
                                     <a:graphicData uri="http://schemas.openxmlformats.org/drawingml/2006/picture">
                                       <pic:pic xmlns:pic="http://schemas.openxmlformats.org/drawingml/2006/picture">
                                         <pic:nvPicPr>
-                                          <pic:cNvPr id="9" name="Image1" descr=""/>
+                                          <pic:cNvPr id="10" name="Image1" descr=""/>
                                           <pic:cNvPicPr>
                                             <a:picLocks noChangeAspect="1" noChangeArrowheads="1"/>
                                           </pic:cNvPicPr>
                                         </pic:nvPicPr>
                                         <pic:blipFill>
-                                          <a:blip r:embed="rId6"/>
+                                          <a:blip r:embed="rId7"/>
                                           <a:stretch>
                                             <a:fillRect/>
                                           </a:stretch>
@@ -2356,7 +2467,7 @@
                           <wp:inline distT="0" distB="0" distL="0" distR="0">
                             <wp:extent cx="5731510" cy="3201670"/>
                             <wp:effectExtent l="0" t="0" r="0" b="0"/>
-                            <wp:docPr id="10" name="Image1" descr=""/>
+                            <wp:docPr id="11" name="Image1" descr=""/>
                             <wp:cNvGraphicFramePr>
                               <a:graphicFrameLocks xmlns:a="http://schemas.openxmlformats.org/drawingml/2006/main" noChangeAspect="1"/>
                             </wp:cNvGraphicFramePr>
@@ -2364,13 +2475,13 @@
                               <a:graphicData uri="http://schemas.openxmlformats.org/drawingml/2006/picture">
                                 <pic:pic xmlns:pic="http://schemas.openxmlformats.org/drawingml/2006/picture">
                                   <pic:nvPicPr>
-                                    <pic:cNvPr id="10" name="Image1" descr=""/>
+                                    <pic:cNvPr id="11" name="Image1" descr=""/>
                                     <pic:cNvPicPr>
                                       <a:picLocks noChangeAspect="1" noChangeArrowheads="1"/>
                                     </pic:cNvPicPr>
                                   </pic:nvPicPr>
                                   <pic:blipFill>
-                                    <a:blip r:embed="rId6"/>
+                                    <a:blip r:embed="rId7"/>
                                     <a:stretch>
                                       <a:fillRect/>
                                     </a:stretch>
@@ -2450,25 +2561,10 @@
       </w:pPr>
       <w:r>
         <w:rPr>
-          <w:rFonts w:eastAsia="Calibri" w:cs="Times New Roman" w:cstheme="majorBidi" w:ascii="Times New Roman" w:hAnsi="Times New Roman"/>
-          <w:color w:val="auto"/>
-          <w:kern w:val="0"/>
-          <w:sz w:val="32"/>
-          <w:szCs w:val="32"/>
-          <w:lang w:val="en-GB" w:eastAsia="en-US" w:bidi="ar-SA"/>
-        </w:rPr>
-        <w:t xml:space="preserve">after </w:t>
-      </w:r>
-      <w:r>
-        <w:rPr>
-          <w:rFonts w:eastAsia="Calibri" w:cs="Times New Roman" w:cstheme="majorBidi" w:ascii="Times New Roman" w:hAnsi="Times New Roman"/>
-          <w:color w:val="auto"/>
-          <w:kern w:val="0"/>
-          <w:sz w:val="32"/>
-          <w:szCs w:val="32"/>
-          <w:lang w:val="en-GB" w:eastAsia="en-US" w:bidi="ar-SA"/>
-        </w:rPr>
-        <w:t>removing outliers</w:t>
+          <w:rFonts w:cs="Times New Roman" w:cstheme="majorBidi" w:ascii="Times New Roman" w:hAnsi="Times New Roman"/>
+          <w:sz w:val="32"/>
+          <w:szCs w:val="32"/>
+        </w:rPr>
       </w:r>
     </w:p>
     <w:p>
@@ -2503,7 +2599,7 @@
                 <wp:extent cx="5731510" cy="3545840"/>
                 <wp:effectExtent l="0" t="0" r="0" b="0"/>
                 <wp:wrapTopAndBottom/>
-                <wp:docPr id="11" name="Frame4"/>
+                <wp:docPr id="12" name="Frame4"/>
                 <a:graphic xmlns:a="http://schemas.openxmlformats.org/drawingml/2006/main">
                   <a:graphicData uri="http://schemas.microsoft.com/office/word/2010/wordprocessingShape">
                     <wps:wsp>
@@ -2529,7 +2625,7 @@
                                 <wp:inline distT="0" distB="0" distL="0" distR="0">
                                   <wp:extent cx="5731510" cy="3201670"/>
                                   <wp:effectExtent l="0" t="0" r="0" b="0"/>
-                                  <wp:docPr id="12" name="Image3" descr=""/>
+                                  <wp:docPr id="13" name="Image3" descr=""/>
                                   <wp:cNvGraphicFramePr>
                                     <a:graphicFrameLocks xmlns:a="http://schemas.openxmlformats.org/drawingml/2006/main" noChangeAspect="1"/>
                                   </wp:cNvGraphicFramePr>
@@ -2537,13 +2633,13 @@
                                     <a:graphicData uri="http://schemas.openxmlformats.org/drawingml/2006/picture">
                                       <pic:pic xmlns:pic="http://schemas.openxmlformats.org/drawingml/2006/picture">
                                         <pic:nvPicPr>
-                                          <pic:cNvPr id="12" name="Image3" descr=""/>
+                                          <pic:cNvPr id="13" name="Image3" descr=""/>
                                           <pic:cNvPicPr>
                                             <a:picLocks noChangeAspect="1" noChangeArrowheads="1"/>
                                           </pic:cNvPicPr>
                                         </pic:nvPicPr>
                                         <pic:blipFill>
-                                          <a:blip r:embed="rId7"/>
+                                          <a:blip r:embed="rId8"/>
                                           <a:stretch>
                                             <a:fillRect/>
                                           </a:stretch>
@@ -2617,7 +2713,7 @@
                           <wp:inline distT="0" distB="0" distL="0" distR="0">
                             <wp:extent cx="5731510" cy="3201670"/>
                             <wp:effectExtent l="0" t="0" r="0" b="0"/>
-                            <wp:docPr id="13" name="Image3" descr=""/>
+                            <wp:docPr id="14" name="Image3" descr=""/>
                             <wp:cNvGraphicFramePr>
                               <a:graphicFrameLocks xmlns:a="http://schemas.openxmlformats.org/drawingml/2006/main" noChangeAspect="1"/>
                             </wp:cNvGraphicFramePr>
@@ -2625,13 +2721,13 @@
                               <a:graphicData uri="http://schemas.openxmlformats.org/drawingml/2006/picture">
                                 <pic:pic xmlns:pic="http://schemas.openxmlformats.org/drawingml/2006/picture">
                                   <pic:nvPicPr>
-                                    <pic:cNvPr id="13" name="Image3" descr=""/>
+                                    <pic:cNvPr id="14" name="Image3" descr=""/>
                                     <pic:cNvPicPr>
                                       <a:picLocks noChangeAspect="1" noChangeArrowheads="1"/>
                                     </pic:cNvPicPr>
                                   </pic:nvPicPr>
                                   <pic:blipFill>
-                                    <a:blip r:embed="rId7"/>
+                                    <a:blip r:embed="rId8"/>
                                     <a:stretch>
                                       <a:fillRect/>
                                     </a:stretch>
@@ -3020,7 +3116,7 @@
                 <wp:extent cx="5731510" cy="3757295"/>
                 <wp:effectExtent l="0" t="0" r="0" b="0"/>
                 <wp:wrapTopAndBottom/>
-                <wp:docPr id="14" name="Frame5"/>
+                <wp:docPr id="15" name="Frame5"/>
                 <a:graphic xmlns:a="http://schemas.openxmlformats.org/drawingml/2006/main">
                   <a:graphicData uri="http://schemas.microsoft.com/office/word/2010/wordprocessingShape">
                     <wps:wsp>
@@ -3046,7 +3142,7 @@
                                 <wp:inline distT="0" distB="0" distL="0" distR="0">
                                   <wp:extent cx="5731510" cy="3413125"/>
                                   <wp:effectExtent l="0" t="0" r="0" b="0"/>
-                                  <wp:docPr id="15" name="Image4" descr=""/>
+                                  <wp:docPr id="16" name="Image4" descr=""/>
                                   <wp:cNvGraphicFramePr>
                                     <a:graphicFrameLocks xmlns:a="http://schemas.openxmlformats.org/drawingml/2006/main" noChangeAspect="1"/>
                                   </wp:cNvGraphicFramePr>
@@ -3054,13 +3150,13 @@
                                     <a:graphicData uri="http://schemas.openxmlformats.org/drawingml/2006/picture">
                                       <pic:pic xmlns:pic="http://schemas.openxmlformats.org/drawingml/2006/picture">
                                         <pic:nvPicPr>
-                                          <pic:cNvPr id="15" name="Image4" descr=""/>
+                                          <pic:cNvPr id="16" name="Image4" descr=""/>
                                           <pic:cNvPicPr>
                                             <a:picLocks noChangeAspect="1" noChangeArrowheads="1"/>
                                           </pic:cNvPicPr>
                                         </pic:nvPicPr>
                                         <pic:blipFill>
-                                          <a:blip r:embed="rId8"/>
+                                          <a:blip r:embed="rId9"/>
                                           <a:stretch>
                                             <a:fillRect/>
                                           </a:stretch>
@@ -3134,7 +3230,7 @@
                           <wp:inline distT="0" distB="0" distL="0" distR="0">
                             <wp:extent cx="5731510" cy="3413125"/>
                             <wp:effectExtent l="0" t="0" r="0" b="0"/>
-                            <wp:docPr id="16" name="Image4" descr=""/>
+                            <wp:docPr id="17" name="Image4" descr=""/>
                             <wp:cNvGraphicFramePr>
                               <a:graphicFrameLocks xmlns:a="http://schemas.openxmlformats.org/drawingml/2006/main" noChangeAspect="1"/>
                             </wp:cNvGraphicFramePr>
@@ -3142,13 +3238,13 @@
                               <a:graphicData uri="http://schemas.openxmlformats.org/drawingml/2006/picture">
                                 <pic:pic xmlns:pic="http://schemas.openxmlformats.org/drawingml/2006/picture">
                                   <pic:nvPicPr>
-                                    <pic:cNvPr id="16" name="Image4" descr=""/>
+                                    <pic:cNvPr id="17" name="Image4" descr=""/>
                                     <pic:cNvPicPr>
                                       <a:picLocks noChangeAspect="1" noChangeArrowheads="1"/>
                                     </pic:cNvPicPr>
                                   </pic:nvPicPr>
                                   <pic:blipFill>
-                                    <a:blip r:embed="rId8"/>
+                                    <a:blip r:embed="rId9"/>
                                     <a:stretch>
                                       <a:fillRect/>
                                     </a:stretch>
@@ -3271,7 +3367,7 @@
           <w:szCs w:val="32"/>
           <w:lang w:val="en-GB" w:eastAsia="en-US" w:bidi="ar-SA"/>
         </w:rPr>
-        <w:t>T</w:t>
+        <w:t xml:space="preserve">for the logistic regression we tried a lot </w:t>
       </w:r>
       <w:r>
         <w:rPr>
@@ -3282,7 +3378,23 @@
           <w:szCs w:val="32"/>
           <w:lang w:val="en-GB" w:eastAsia="en-US" w:bidi="ar-SA"/>
         </w:rPr>
-        <w:t>ODO</w:t>
+        <w:t xml:space="preserve">of tuning to it and found that the best parameters for logistic regression are </w:t>
+      </w:r>
+      <w:r>
+        <w:rPr>
+          <w:rFonts w:eastAsia="Calibri" w:cs="Times New Roman" w:cstheme="majorBidi" w:ascii="Times New Roman" w:hAnsi="Times New Roman"/>
+          <w:b w:val="false"/>
+          <w:i w:val="false"/>
+          <w:caps w:val="false"/>
+          <w:smallCaps w:val="false"/>
+          <w:color w:val="auto"/>
+          <w:spacing w:val="0"/>
+          <w:kern w:val="0"/>
+          <w:sz w:val="32"/>
+          <w:szCs w:val="32"/>
+          <w:lang w:val="en-GB" w:eastAsia="en-US" w:bidi="ar-SA"/>
+        </w:rPr>
+        <w:t>{'C': 2.0, 'penalty': 'l2'} where C here is the inverse of lambda (the regularization strength inverse</w:t>
       </w:r>
     </w:p>
     <w:p>
@@ -3523,13 +3635,17 @@
         <w:spacing w:before="0" w:after="160"/>
         <w:jc w:val="both"/>
         <w:rPr>
+          <w:rFonts w:ascii="Times New Roman" w:hAnsi="Times New Roman" w:eastAsia="Calibri" w:cs="Times New Roman" w:asciiTheme="majorBidi" w:cstheme="majorBidi" w:hAnsiTheme="majorBidi"/>
+          <w:color w:val="auto"/>
+          <w:kern w:val="0"/>
           <w:sz w:val="40"/>
           <w:szCs w:val="40"/>
-        </w:rPr>
-      </w:pPr>
-      <w:r>
-        <w:rPr>
-          <w:rFonts w:eastAsia="Calibri" w:cs="Times New Roman" w:ascii="Times New Roman" w:hAnsi="Times New Roman" w:asciiTheme="majorBidi" w:cstheme="majorBidi" w:hAnsiTheme="majorBidi"/>
+          <w:lang w:val="en-GB" w:eastAsia="en-US" w:bidi="ar-SA"/>
+        </w:rPr>
+      </w:pPr>
+      <w:r>
+        <w:rPr>
+          <w:rFonts w:eastAsia="Calibri" w:cs="Times New Roman" w:cstheme="majorBidi" w:ascii="Times New Roman" w:hAnsi="Times New Roman"/>
           <w:color w:val="auto"/>
           <w:kern w:val="0"/>
           <w:sz w:val="40"/>
@@ -3684,7 +3800,7 @@
             </w:pPr>
             <w:r>
               <w:rPr/>
-              <w:t>0.686652391</w:t>
+              <w:t>0.7046173308</w:t>
             </w:r>
           </w:p>
         </w:tc>
@@ -3701,7 +3817,7 @@
             </w:pPr>
             <w:r>
               <w:rPr/>
-              <w:t>0.7323340471</w:t>
+              <w:t>0.7273877292</w:t>
             </w:r>
           </w:p>
         </w:tc>
@@ -3718,7 +3834,7 @@
             </w:pPr>
             <w:r>
               <w:rPr/>
-              <w:t>0.729478943611706</w:t>
+              <w:t>0.7272267206477733</w:t>
             </w:r>
           </w:p>
         </w:tc>
@@ -3735,7 +3851,7 @@
             </w:pPr>
             <w:r>
               <w:rPr/>
-              <w:t>0.7323340471</w:t>
+              <w:t>0.7223276407</w:t>
             </w:r>
           </w:p>
         </w:tc>
@@ -3773,7 +3889,7 @@
             </w:pPr>
             <w:r>
               <w:rPr/>
-              <w:t>0.6842105263</w:t>
+              <w:t>0.69838056680</w:t>
             </w:r>
           </w:p>
         </w:tc>
@@ -3790,7 +3906,7 @@
             </w:pPr>
             <w:r>
               <w:rPr/>
-              <w:t>0.7343117408</w:t>
+              <w:t>0.7338056680</w:t>
             </w:r>
           </w:p>
         </w:tc>
@@ -3807,7 +3923,7 @@
             </w:pPr>
             <w:r>
               <w:rPr/>
-              <w:t>0.7211538461538461</w:t>
+              <w:t>0.71157495256</w:t>
             </w:r>
           </w:p>
         </w:tc>
@@ -3824,7 +3940,7 @@
             </w:pPr>
             <w:r>
               <w:rPr/>
-              <w:t>0.7277327935</w:t>
+              <w:t>0.7186234817</w:t>
             </w:r>
           </w:p>
         </w:tc>
@@ -4013,6 +4129,7 @@
             </w:pPr>
             <w:r>
               <w:rPr/>
+              <w:t>0.686652391</w:t>
             </w:r>
           </w:p>
         </w:tc>
@@ -4029,6 +4146,7 @@
             </w:pPr>
             <w:r>
               <w:rPr/>
+              <w:t>0.7323340471</w:t>
             </w:r>
           </w:p>
         </w:tc>
@@ -4045,6 +4163,7 @@
             </w:pPr>
             <w:r>
               <w:rPr/>
+              <w:t>0.729478943611706</w:t>
             </w:r>
           </w:p>
         </w:tc>
@@ -4061,6 +4180,7 @@
             </w:pPr>
             <w:r>
               <w:rPr/>
+              <w:t>0.7323340471</w:t>
             </w:r>
           </w:p>
         </w:tc>
@@ -4098,6 +4218,7 @@
             </w:pPr>
             <w:r>
               <w:rPr/>
+              <w:t>0.6842105263</w:t>
             </w:r>
           </w:p>
         </w:tc>
@@ -4114,6 +4235,7 @@
             </w:pPr>
             <w:r>
               <w:rPr/>
+              <w:t>0.7343117408</w:t>
             </w:r>
           </w:p>
         </w:tc>
@@ -4130,6 +4252,7 @@
             </w:pPr>
             <w:r>
               <w:rPr/>
+              <w:t>0.7211538461538461</w:t>
             </w:r>
           </w:p>
         </w:tc>
@@ -4146,6 +4269,7 @@
             </w:pPr>
             <w:r>
               <w:rPr/>
+              <w:t>0.7277327935</w:t>
             </w:r>
           </w:p>
         </w:tc>
@@ -4183,6 +4307,88 @@
           <w:rFonts w:ascii="Times New Roman" w:hAnsi="Times New Roman" w:eastAsia="Calibri" w:cs="Times New Roman" w:asciiTheme="majorBidi" w:cstheme="majorBidi" w:hAnsiTheme="majorBidi"/>
           <w:color w:val="auto"/>
           <w:kern w:val="0"/>
+          <w:sz w:val="36"/>
+          <w:szCs w:val="36"/>
+          <w:lang w:val="en-GB" w:eastAsia="en-US" w:bidi="ar-SA"/>
+        </w:rPr>
+      </w:pPr>
+      <w:r>
+        <w:rPr>
+          <w:rFonts w:eastAsia="Calibri" w:cs="Times New Roman" w:cstheme="majorBidi" w:ascii="Times New Roman" w:hAnsi="Times New Roman"/>
+          <w:color w:val="auto"/>
+          <w:kern w:val="0"/>
+          <w:sz w:val="36"/>
+          <w:szCs w:val="36"/>
+          <w:lang w:val="en-GB" w:eastAsia="en-US" w:bidi="ar-SA"/>
+        </w:rPr>
+        <w:t xml:space="preserve">as </w:t>
+      </w:r>
+      <w:r>
+        <w:rPr>
+          <w:rFonts w:eastAsia="Calibri" w:cs="Times New Roman" w:cstheme="majorBidi" w:ascii="Times New Roman" w:hAnsi="Times New Roman"/>
+          <w:color w:val="auto"/>
+          <w:kern w:val="0"/>
+          <w:sz w:val="36"/>
+          <w:szCs w:val="36"/>
+          <w:lang w:val="en-GB" w:eastAsia="en-US" w:bidi="ar-SA"/>
+        </w:rPr>
+        <w:t>seen from the accuracy result removing of outliers has improved a little our accuracy.</w:t>
+      </w:r>
+    </w:p>
+    <w:p>
+      <w:pPr>
+        <w:pStyle w:val="Normal"/>
+        <w:spacing w:before="0" w:after="160"/>
+        <w:jc w:val="both"/>
+        <w:rPr>
+          <w:rFonts w:ascii="Times New Roman" w:hAnsi="Times New Roman" w:eastAsia="Calibri" w:cs="Times New Roman" w:asciiTheme="majorBidi" w:cstheme="majorBidi" w:hAnsiTheme="majorBidi"/>
+          <w:color w:val="auto"/>
+          <w:kern w:val="0"/>
+          <w:sz w:val="36"/>
+          <w:szCs w:val="36"/>
+          <w:lang w:val="en-GB" w:eastAsia="en-US" w:bidi="ar-SA"/>
+        </w:rPr>
+      </w:pPr>
+      <w:r>
+        <w:rPr>
+          <w:rFonts w:eastAsia="Calibri" w:cs="Times New Roman" w:cstheme="majorBidi" w:ascii="Times New Roman" w:hAnsi="Times New Roman"/>
+          <w:color w:val="auto"/>
+          <w:kern w:val="0"/>
+          <w:sz w:val="36"/>
+          <w:szCs w:val="36"/>
+          <w:lang w:val="en-GB" w:eastAsia="en-US" w:bidi="ar-SA"/>
+        </w:rPr>
+        <w:t>Also as seen from the different accuracies we had with different classifiers we can say that the best classifier in terms of test accuracy is the logistic regression one which seems to be the best fit for this problem.</w:t>
+      </w:r>
+    </w:p>
+    <w:p>
+      <w:pPr>
+        <w:pStyle w:val="Normal"/>
+        <w:spacing w:before="0" w:after="160"/>
+        <w:jc w:val="both"/>
+        <w:rPr/>
+      </w:pPr>
+      <w:r>
+        <w:rPr>
+          <w:rFonts w:eastAsia="Calibri" w:cs="Times New Roman" w:ascii="Times New Roman" w:hAnsi="Times New Roman" w:asciiTheme="majorBidi" w:cstheme="majorBidi" w:hAnsiTheme="majorBidi"/>
+          <w:color w:val="auto"/>
+          <w:kern w:val="0"/>
+          <w:sz w:val="36"/>
+          <w:szCs w:val="36"/>
+          <w:lang w:val="en-GB" w:eastAsia="en-US" w:bidi="ar-SA"/>
+        </w:rPr>
+        <w:t>Also as seen from the accuracy the difference between the test and validation accuracy for each classifier isn’t too much which shows that we succeeded in generalizing our models and this actually the product of tuning their parameters and adding regularization.</w:t>
+      </w:r>
+    </w:p>
+    <w:p>
+      <w:pPr>
+        <w:pStyle w:val="Normal"/>
+        <w:spacing w:before="0" w:after="160"/>
+        <w:jc w:val="both"/>
+        <w:rPr>
+          <w:rFonts w:ascii="Times New Roman" w:hAnsi="Times New Roman" w:eastAsia="Calibri" w:cs="Times New Roman" w:asciiTheme="majorBidi" w:cstheme="majorBidi" w:hAnsiTheme="majorBidi"/>
+          <w:color w:val="auto"/>
+          <w:kern w:val="0"/>
           <w:sz w:val="48"/>
           <w:szCs w:val="48"/>
           <w:lang w:val="en-GB" w:eastAsia="en-US" w:bidi="ar-SA"/>
@@ -4197,6 +4403,31 @@
           <w:szCs w:val="48"/>
           <w:lang w:val="en-GB" w:eastAsia="en-US" w:bidi="ar-SA"/>
         </w:rPr>
+      </w:r>
+    </w:p>
+    <w:p>
+      <w:pPr>
+        <w:pStyle w:val="Normal"/>
+        <w:spacing w:before="0" w:after="160"/>
+        <w:jc w:val="both"/>
+        <w:rPr>
+          <w:rFonts w:ascii="Times New Roman" w:hAnsi="Times New Roman" w:eastAsia="Calibri" w:cs="Times New Roman" w:asciiTheme="majorBidi" w:cstheme="majorBidi" w:hAnsiTheme="majorBidi"/>
+          <w:color w:val="auto"/>
+          <w:kern w:val="0"/>
+          <w:sz w:val="48"/>
+          <w:szCs w:val="48"/>
+          <w:lang w:val="en-GB" w:eastAsia="en-US" w:bidi="ar-SA"/>
+        </w:rPr>
+      </w:pPr>
+      <w:r>
+        <w:rPr>
+          <w:rFonts w:eastAsia="Calibri" w:cs="Times New Roman" w:cstheme="majorBidi" w:ascii="Times New Roman" w:hAnsi="Times New Roman"/>
+          <w:color w:val="auto"/>
+          <w:kern w:val="0"/>
+          <w:sz w:val="48"/>
+          <w:szCs w:val="48"/>
+          <w:lang w:val="en-GB" w:eastAsia="en-US" w:bidi="ar-SA"/>
+        </w:rPr>
         <w:t>Conclusion</w:t>
       </w:r>
     </w:p>
@@ -4227,7 +4458,7 @@
       </w:r>
     </w:p>
     <w:sectPr>
-      <w:footerReference w:type="default" r:id="rId9"/>
+      <w:footerReference w:type="default" r:id="rId10"/>
       <w:type w:val="nextPage"/>
       <w:pgSz w:w="11906" w:h="16838"/>
       <w:pgMar w:left="1440" w:right="1440" w:header="0" w:top="1440" w:footer="708" w:bottom="1440" w:gutter="0"/>
@@ -4249,7 +4480,7 @@
         <w:docPartGallery w:val="Page Numbers (Bottom of Page)"/>
         <w:docPartUnique w:val="true"/>
       </w:docPartObj>
-      <w:id w:val="567659141"/>
+      <w:id w:val="1174614975"/>
     </w:sdtPr>
     <w:sdtContent>
       <w:p>
@@ -4275,7 +4506,7 @@
         </w:r>
         <w:r>
           <w:rPr/>
-          <w:t>6</w:t>
+          <w:t>8</w:t>
         </w:r>
         <w:r>
           <w:rPr/>

</xml_diff>

<commit_message>
added how to run in the readme
</commit_message>
<xml_diff>
--- a/Lol_Document.docx
+++ b/Lol_Document.docx
@@ -1233,7 +1233,7 @@
           <w:szCs w:val="32"/>
           <w:lang w:val="en-US" w:eastAsia="en-US" w:bidi="ar-SA"/>
         </w:rPr>
-        <w:t>Logistic Regression Model Model And Tuning</w:t>
+        <w:t>Logistic Regression Model And Tuning</w:t>
       </w:r>
     </w:p>
     <w:p>
@@ -1347,7 +1347,7 @@
           <w:szCs w:val="32"/>
           <w:lang w:val="en-US" w:eastAsia="en-US" w:bidi="ar-SA"/>
         </w:rPr>
-        <w:t>Adaboost Model Model And Tuning</w:t>
+        <w:t>Adaboost Model  And Tuning</w:t>
       </w:r>
     </w:p>
     <w:p>
@@ -1447,7 +1447,7 @@
           <w:szCs w:val="32"/>
           <w:lang w:val="en-US" w:eastAsia="en-US" w:bidi="ar-SA"/>
         </w:rPr>
-        <w:t>SVM Model Model And Tuning</w:t>
+        <w:t>SVM Model And Tuning</w:t>
       </w:r>
     </w:p>
     <w:p>
@@ -4827,7 +4827,7 @@
         <w:docPartGallery w:val="Page Numbers (Bottom of Page)"/>
         <w:docPartUnique w:val="true"/>
       </w:docPartObj>
-      <w:id w:val="1256100415"/>
+      <w:id w:val="344569944"/>
     </w:sdtPr>
     <w:sdtContent>
       <w:p>

</xml_diff>